<commit_message>
Extended documentations and fixed some bugs in answer hiding and return to gt.
</commit_message>
<xml_diff>
--- a/docs/gt-basic-manual.docx
+++ b/docs/gt-basic-manual.docx
@@ -2,10 +2,40 @@
 <file path=word/document.xml><?xml version="1.0" encoding="utf-8"?>
 <w:document xmlns:wpc="http://schemas.microsoft.com/office/word/2010/wordprocessingCanvas" xmlns:cx="http://schemas.microsoft.com/office/drawing/2014/chartex" xmlns:cx1="http://schemas.microsoft.com/office/drawing/2015/9/8/chartex" xmlns:cx2="http://schemas.microsoft.com/office/drawing/2015/10/21/chartex" xmlns:cx3="http://schemas.microsoft.com/office/drawing/2016/5/9/chartex" xmlns:cx4="http://schemas.microsoft.com/office/drawing/2016/5/10/chartex" xmlns:cx5="http://schemas.microsoft.com/office/drawing/2016/5/11/chartex" xmlns:cx6="http://schemas.microsoft.com/office/drawing/2016/5/12/chartex" xmlns:cx7="http://schemas.microsoft.com/office/drawing/2016/5/13/chartex" xmlns:cx8="http://schemas.microsoft.com/office/drawing/2016/5/14/chartex" xmlns:mc="http://schemas.openxmlformats.org/markup-compatibility/2006" xmlns:aink="http://schemas.microsoft.com/office/drawing/2016/ink" xmlns:am3d="http://schemas.microsoft.com/office/drawing/2017/model3d" xmlns:o="urn:schemas-microsoft-com:office:office" xmlns:r="http://schemas.openxmlformats.org/officeDocument/2006/relationships" xmlns:m="http://schemas.openxmlformats.org/officeDocument/2006/math" xmlns:v="urn:schemas-microsoft-com:vml" xmlns:wp14="http://schemas.microsoft.com/office/word/2010/wordprocessingDrawing" xmlns:wp="http://schemas.openxmlformats.org/drawingml/2006/wordprocessingDrawing" xmlns:w10="urn:schemas-microsoft-com:office:word" xmlns:w="http://schemas.openxmlformats.org/wordprocessingml/2006/main" xmlns:w14="http://schemas.microsoft.com/office/word/2010/wordml" xmlns:w15="http://schemas.microsoft.com/office/word/2012/wordml" xmlns:w16cex="http://schemas.microsoft.com/office/word/2018/wordml/cex" xmlns:w16cid="http://schemas.microsoft.com/office/word/2016/wordml/cid" xmlns:w16="http://schemas.microsoft.com/office/word/2018/wordml" xmlns:w16sdtdh="http://schemas.microsoft.com/office/word/2020/wordml/sdtdatahash" xmlns:w16se="http://schemas.microsoft.com/office/word/2015/wordml/symex" xmlns:wpg="http://schemas.microsoft.com/office/word/2010/wordprocessingGroup" xmlns:wpi="http://schemas.microsoft.com/office/word/2010/wordprocessingInk" xmlns:wne="http://schemas.microsoft.com/office/word/2006/wordml" xmlns:wps="http://schemas.microsoft.com/office/word/2010/wordprocessingShape" mc:Ignorable="w14 w15 w16se w16cid w16 w16cex w16sdtdh wp14">
   <w:body>
-    <w:p/>
-    <w:p/>
-    <w:p/>
-    <w:p/>
+    <w:p>
+      <w:pPr>
+        <w:rPr>
+          <w:lang w:val="en-GB"/>
+        </w:rPr>
+      </w:pPr>
+      <w:r>
+        <w:rPr>
+          <w:lang w:val="en-GB"/>
+        </w:rPr>
+        <w:t>–</w:t>
+      </w:r>
+    </w:p>
+    <w:p>
+      <w:pPr>
+        <w:rPr>
+          <w:lang w:val="en-GB"/>
+        </w:rPr>
+      </w:pPr>
+    </w:p>
+    <w:p>
+      <w:pPr>
+        <w:rPr>
+          <w:lang w:val="en-GB"/>
+        </w:rPr>
+      </w:pPr>
+    </w:p>
+    <w:p>
+      <w:pPr>
+        <w:rPr>
+          <w:lang w:val="en-GB"/>
+        </w:rPr>
+      </w:pPr>
+    </w:p>
     <w:p>
       <w:pPr>
         <w:pStyle w:val="Title"/>
@@ -79,22 +109,16 @@
         </w:rPr>
       </w:pPr>
     </w:p>
-    <w:p>
-      <w:pPr>
-        <w:rPr>
-          <w:lang w:val="en-GB"/>
-        </w:rPr>
-      </w:pPr>
-    </w:p>
-    <w:p>
-      <w:pPr>
-        <w:rPr>
-          <w:lang w:val="en-GB"/>
-        </w:rPr>
-      </w:pPr>
-    </w:p>
     <w:sdt>
       <w:sdtPr>
+        <w:rPr>
+          <w:rFonts w:asciiTheme="minorHAnsi" w:eastAsiaTheme="minorEastAsia" w:hAnsiTheme="minorHAnsi" w:cstheme="minorBidi"/>
+          <w:b w:val="0"/>
+          <w:color w:val="auto"/>
+          <w:sz w:val="22"/>
+          <w:szCs w:val="22"/>
+          <w:lang w:val="nl-NL" w:eastAsia="ja-JP"/>
+        </w:rPr>
         <w:id w:val="707071099"/>
         <w:docPartObj>
           <w:docPartGallery w:val="Table of Contents"/>
@@ -103,13 +127,8 @@
       </w:sdtPr>
       <w:sdtEndPr>
         <w:rPr>
-          <w:rFonts w:asciiTheme="minorHAnsi" w:eastAsiaTheme="minorEastAsia" w:hAnsiTheme="minorHAnsi" w:cstheme="minorBidi"/>
           <w:bCs/>
           <w:noProof/>
-          <w:color w:val="auto"/>
-          <w:sz w:val="22"/>
-          <w:szCs w:val="22"/>
-          <w:lang w:val="nl-NL" w:eastAsia="ja-JP"/>
         </w:rPr>
       </w:sdtEndPr>
       <w:sdtContent>
@@ -140,7 +159,7 @@
           <w:r>
             <w:fldChar w:fldCharType="separate"/>
           </w:r>
-          <w:hyperlink w:anchor="_Toc93771972" w:history="1">
+          <w:hyperlink w:anchor="_Toc93859608" w:history="1">
             <w:r>
               <w:rPr>
                 <w:rStyle w:val="Hyperlink"/>
@@ -168,7 +187,7 @@
                 <w:noProof/>
                 <w:webHidden/>
               </w:rPr>
-              <w:instrText xml:space="preserve"> PAGEREF _Toc93771972 \h </w:instrText>
+              <w:instrText xml:space="preserve"> PAGEREF _Toc93859608 \h </w:instrText>
             </w:r>
             <w:r>
               <w:rPr>
@@ -188,7 +207,7 @@
                 <w:noProof/>
                 <w:webHidden/>
               </w:rPr>
-              <w:t>2</w:t>
+              <w:t>3</w:t>
             </w:r>
             <w:r>
               <w:rPr>
@@ -209,7 +228,7 @@
               <w:noProof/>
             </w:rPr>
           </w:pPr>
-          <w:hyperlink w:anchor="_Toc93771973" w:history="1">
+          <w:hyperlink w:anchor="_Toc93859609" w:history="1">
             <w:r>
               <w:rPr>
                 <w:rStyle w:val="Hyperlink"/>
@@ -237,7 +256,7 @@
                 <w:noProof/>
                 <w:webHidden/>
               </w:rPr>
-              <w:instrText xml:space="preserve"> PAGEREF _Toc93771973 \h </w:instrText>
+              <w:instrText xml:space="preserve"> PAGEREF _Toc93859609 \h </w:instrText>
             </w:r>
             <w:r>
               <w:rPr>
@@ -257,7 +276,7 @@
                 <w:noProof/>
                 <w:webHidden/>
               </w:rPr>
-              <w:t>2</w:t>
+              <w:t>3</w:t>
             </w:r>
             <w:r>
               <w:rPr>
@@ -278,7 +297,7 @@
               <w:noProof/>
             </w:rPr>
           </w:pPr>
-          <w:hyperlink w:anchor="_Toc93771974" w:history="1">
+          <w:hyperlink w:anchor="_Toc93859610" w:history="1">
             <w:r>
               <w:rPr>
                 <w:rStyle w:val="Hyperlink"/>
@@ -306,7 +325,7 @@
                 <w:noProof/>
                 <w:webHidden/>
               </w:rPr>
-              <w:instrText xml:space="preserve"> PAGEREF _Toc93771974 \h </w:instrText>
+              <w:instrText xml:space="preserve"> PAGEREF _Toc93859610 \h </w:instrText>
             </w:r>
             <w:r>
               <w:rPr>
@@ -326,7 +345,7 @@
                 <w:noProof/>
                 <w:webHidden/>
               </w:rPr>
-              <w:t>3</w:t>
+              <w:t>4</w:t>
             </w:r>
             <w:r>
               <w:rPr>
@@ -347,7 +366,7 @@
               <w:noProof/>
             </w:rPr>
           </w:pPr>
-          <w:hyperlink w:anchor="_Toc93771975" w:history="1">
+          <w:hyperlink w:anchor="_Toc93859611" w:history="1">
             <w:r>
               <w:rPr>
                 <w:rStyle w:val="Hyperlink"/>
@@ -375,7 +394,7 @@
                 <w:noProof/>
                 <w:webHidden/>
               </w:rPr>
-              <w:instrText xml:space="preserve"> PAGEREF _Toc93771975 \h </w:instrText>
+              <w:instrText xml:space="preserve"> PAGEREF _Toc93859611 \h </w:instrText>
             </w:r>
             <w:r>
               <w:rPr>
@@ -395,7 +414,7 @@
                 <w:noProof/>
                 <w:webHidden/>
               </w:rPr>
-              <w:t>3</w:t>
+              <w:t>4</w:t>
             </w:r>
             <w:r>
               <w:rPr>
@@ -416,7 +435,7 @@
               <w:noProof/>
             </w:rPr>
           </w:pPr>
-          <w:hyperlink w:anchor="_Toc93771976" w:history="1">
+          <w:hyperlink w:anchor="_Toc93859612" w:history="1">
             <w:r>
               <w:rPr>
                 <w:rStyle w:val="Hyperlink"/>
@@ -444,7 +463,7 @@
                 <w:noProof/>
                 <w:webHidden/>
               </w:rPr>
-              <w:instrText xml:space="preserve"> PAGEREF _Toc93771976 \h </w:instrText>
+              <w:instrText xml:space="preserve"> PAGEREF _Toc93859612 \h </w:instrText>
             </w:r>
             <w:r>
               <w:rPr>
@@ -464,7 +483,7 @@
                 <w:noProof/>
                 <w:webHidden/>
               </w:rPr>
-              <w:t>3</w:t>
+              <w:t>4</w:t>
             </w:r>
             <w:r>
               <w:rPr>
@@ -485,7 +504,7 @@
               <w:noProof/>
             </w:rPr>
           </w:pPr>
-          <w:hyperlink w:anchor="_Toc93771977" w:history="1">
+          <w:hyperlink w:anchor="_Toc93859613" w:history="1">
             <w:r>
               <w:rPr>
                 <w:rStyle w:val="Hyperlink"/>
@@ -513,7 +532,7 @@
                 <w:noProof/>
                 <w:webHidden/>
               </w:rPr>
-              <w:instrText xml:space="preserve"> PAGEREF _Toc93771977 \h </w:instrText>
+              <w:instrText xml:space="preserve"> PAGEREF _Toc93859613 \h </w:instrText>
             </w:r>
             <w:r>
               <w:rPr>
@@ -533,7 +552,7 @@
                 <w:noProof/>
                 <w:webHidden/>
               </w:rPr>
-              <w:t>3</w:t>
+              <w:t>4</w:t>
             </w:r>
             <w:r>
               <w:rPr>
@@ -554,7 +573,7 @@
               <w:noProof/>
             </w:rPr>
           </w:pPr>
-          <w:hyperlink w:anchor="_Toc93771978" w:history="1">
+          <w:hyperlink w:anchor="_Toc93859614" w:history="1">
             <w:r>
               <w:rPr>
                 <w:rStyle w:val="Hyperlink"/>
@@ -582,7 +601,7 @@
                 <w:noProof/>
                 <w:webHidden/>
               </w:rPr>
-              <w:instrText xml:space="preserve"> PAGEREF _Toc93771978 \h </w:instrText>
+              <w:instrText xml:space="preserve"> PAGEREF _Toc93859614 \h </w:instrText>
             </w:r>
             <w:r>
               <w:rPr>
@@ -602,7 +621,7 @@
                 <w:noProof/>
                 <w:webHidden/>
               </w:rPr>
-              <w:t>4</w:t>
+              <w:t>5</w:t>
             </w:r>
             <w:r>
               <w:rPr>
@@ -623,7 +642,7 @@
               <w:noProof/>
             </w:rPr>
           </w:pPr>
-          <w:hyperlink w:anchor="_Toc93771979" w:history="1">
+          <w:hyperlink w:anchor="_Toc93859615" w:history="1">
             <w:r>
               <w:rPr>
                 <w:rStyle w:val="Hyperlink"/>
@@ -651,7 +670,7 @@
                 <w:noProof/>
                 <w:webHidden/>
               </w:rPr>
-              <w:instrText xml:space="preserve"> PAGEREF _Toc93771979 \h </w:instrText>
+              <w:instrText xml:space="preserve"> PAGEREF _Toc93859615 \h </w:instrText>
             </w:r>
             <w:r>
               <w:rPr>
@@ -671,7 +690,7 @@
                 <w:noProof/>
                 <w:webHidden/>
               </w:rPr>
-              <w:t>5</w:t>
+              <w:t>6</w:t>
             </w:r>
             <w:r>
               <w:rPr>
@@ -692,7 +711,7 @@
               <w:noProof/>
             </w:rPr>
           </w:pPr>
-          <w:hyperlink w:anchor="_Toc93771980" w:history="1">
+          <w:hyperlink w:anchor="_Toc93859616" w:history="1">
             <w:r>
               <w:rPr>
                 <w:rStyle w:val="Hyperlink"/>
@@ -720,7 +739,7 @@
                 <w:noProof/>
                 <w:webHidden/>
               </w:rPr>
-              <w:instrText xml:space="preserve"> PAGEREF _Toc93771980 \h </w:instrText>
+              <w:instrText xml:space="preserve"> PAGEREF _Toc93859616 \h </w:instrText>
             </w:r>
             <w:r>
               <w:rPr>
@@ -740,7 +759,283 @@
                 <w:noProof/>
                 <w:webHidden/>
               </w:rPr>
-              <w:t>5</w:t>
+              <w:t>6</w:t>
+            </w:r>
+            <w:r>
+              <w:rPr>
+                <w:noProof/>
+                <w:webHidden/>
+              </w:rPr>
+              <w:fldChar w:fldCharType="end"/>
+            </w:r>
+          </w:hyperlink>
+        </w:p>
+        <w:p>
+          <w:pPr>
+            <w:pStyle w:val="TOC2"/>
+            <w:tabs>
+              <w:tab w:val="right" w:leader="dot" w:pos="9062"/>
+            </w:tabs>
+            <w:rPr>
+              <w:noProof/>
+            </w:rPr>
+          </w:pPr>
+          <w:hyperlink w:anchor="_Toc93859617" w:history="1">
+            <w:r>
+              <w:rPr>
+                <w:rStyle w:val="Hyperlink"/>
+                <w:noProof/>
+                <w:lang w:val="en-GB"/>
+              </w:rPr>
+              <w:t>Autosave - Theme option</w:t>
+            </w:r>
+            <w:r>
+              <w:rPr>
+                <w:noProof/>
+                <w:webHidden/>
+              </w:rPr>
+              <w:tab/>
+            </w:r>
+            <w:r>
+              <w:rPr>
+                <w:noProof/>
+                <w:webHidden/>
+              </w:rPr>
+              <w:fldChar w:fldCharType="begin"/>
+            </w:r>
+            <w:r>
+              <w:rPr>
+                <w:noProof/>
+                <w:webHidden/>
+              </w:rPr>
+              <w:instrText xml:space="preserve"> PAGEREF _Toc93859617 \h </w:instrText>
+            </w:r>
+            <w:r>
+              <w:rPr>
+                <w:noProof/>
+                <w:webHidden/>
+              </w:rPr>
+            </w:r>
+            <w:r>
+              <w:rPr>
+                <w:noProof/>
+                <w:webHidden/>
+              </w:rPr>
+              <w:fldChar w:fldCharType="separate"/>
+            </w:r>
+            <w:r>
+              <w:rPr>
+                <w:noProof/>
+                <w:webHidden/>
+              </w:rPr>
+              <w:t>6</w:t>
+            </w:r>
+            <w:r>
+              <w:rPr>
+                <w:noProof/>
+                <w:webHidden/>
+              </w:rPr>
+              <w:fldChar w:fldCharType="end"/>
+            </w:r>
+          </w:hyperlink>
+        </w:p>
+        <w:p>
+          <w:pPr>
+            <w:pStyle w:val="TOC2"/>
+            <w:tabs>
+              <w:tab w:val="right" w:leader="dot" w:pos="9062"/>
+            </w:tabs>
+            <w:rPr>
+              <w:noProof/>
+            </w:rPr>
+          </w:pPr>
+          <w:hyperlink w:anchor="_Toc93859618" w:history="1">
+            <w:r>
+              <w:rPr>
+                <w:rStyle w:val="Hyperlink"/>
+                <w:noProof/>
+                <w:lang w:val="en-GB"/>
+              </w:rPr>
+              <w:t>Yes No Questions–Theme option</w:t>
+            </w:r>
+            <w:r>
+              <w:rPr>
+                <w:noProof/>
+                <w:webHidden/>
+              </w:rPr>
+              <w:tab/>
+            </w:r>
+            <w:r>
+              <w:rPr>
+                <w:noProof/>
+                <w:webHidden/>
+              </w:rPr>
+              <w:fldChar w:fldCharType="begin"/>
+            </w:r>
+            <w:r>
+              <w:rPr>
+                <w:noProof/>
+                <w:webHidden/>
+              </w:rPr>
+              <w:instrText xml:space="preserve"> PAGEREF _Toc93859618 \h </w:instrText>
+            </w:r>
+            <w:r>
+              <w:rPr>
+                <w:noProof/>
+                <w:webHidden/>
+              </w:rPr>
+            </w:r>
+            <w:r>
+              <w:rPr>
+                <w:noProof/>
+                <w:webHidden/>
+              </w:rPr>
+              <w:fldChar w:fldCharType="separate"/>
+            </w:r>
+            <w:r>
+              <w:rPr>
+                <w:noProof/>
+                <w:webHidden/>
+              </w:rPr>
+              <w:t>6</w:t>
+            </w:r>
+            <w:r>
+              <w:rPr>
+                <w:noProof/>
+                <w:webHidden/>
+              </w:rPr>
+              <w:fldChar w:fldCharType="end"/>
+            </w:r>
+          </w:hyperlink>
+        </w:p>
+        <w:p>
+          <w:pPr>
+            <w:pStyle w:val="TOC2"/>
+            <w:tabs>
+              <w:tab w:val="right" w:leader="dot" w:pos="9062"/>
+            </w:tabs>
+            <w:rPr>
+              <w:noProof/>
+            </w:rPr>
+          </w:pPr>
+          <w:hyperlink w:anchor="_Toc93859619" w:history="1">
+            <w:r>
+              <w:rPr>
+                <w:rStyle w:val="Hyperlink"/>
+                <w:noProof/>
+                <w:lang w:val="en-GB"/>
+              </w:rPr>
+              <w:t>Show groups as tabs – Theme option</w:t>
+            </w:r>
+            <w:r>
+              <w:rPr>
+                <w:noProof/>
+                <w:webHidden/>
+              </w:rPr>
+              <w:tab/>
+            </w:r>
+            <w:r>
+              <w:rPr>
+                <w:noProof/>
+                <w:webHidden/>
+              </w:rPr>
+              <w:fldChar w:fldCharType="begin"/>
+            </w:r>
+            <w:r>
+              <w:rPr>
+                <w:noProof/>
+                <w:webHidden/>
+              </w:rPr>
+              <w:instrText xml:space="preserve"> PAGEREF _Toc93859619 \h </w:instrText>
+            </w:r>
+            <w:r>
+              <w:rPr>
+                <w:noProof/>
+                <w:webHidden/>
+              </w:rPr>
+            </w:r>
+            <w:r>
+              <w:rPr>
+                <w:noProof/>
+                <w:webHidden/>
+              </w:rPr>
+              <w:fldChar w:fldCharType="separate"/>
+            </w:r>
+            <w:r>
+              <w:rPr>
+                <w:noProof/>
+                <w:webHidden/>
+              </w:rPr>
+              <w:t>7</w:t>
+            </w:r>
+            <w:r>
+              <w:rPr>
+                <w:noProof/>
+                <w:webHidden/>
+              </w:rPr>
+              <w:fldChar w:fldCharType="end"/>
+            </w:r>
+          </w:hyperlink>
+        </w:p>
+        <w:p>
+          <w:pPr>
+            <w:pStyle w:val="TOC2"/>
+            <w:tabs>
+              <w:tab w:val="right" w:leader="dot" w:pos="9062"/>
+            </w:tabs>
+            <w:rPr>
+              <w:noProof/>
+            </w:rPr>
+          </w:pPr>
+          <w:hyperlink w:anchor="_Toc93859620" w:history="1">
+            <w:r>
+              <w:rPr>
+                <w:rStyle w:val="Hyperlink"/>
+                <w:noProof/>
+                <w:lang w:val="en-GB"/>
+              </w:rPr>
+              <w:t>Hide tip texts – Theme option</w:t>
+            </w:r>
+            <w:r>
+              <w:rPr>
+                <w:noProof/>
+                <w:webHidden/>
+              </w:rPr>
+              <w:tab/>
+            </w:r>
+            <w:r>
+              <w:rPr>
+                <w:noProof/>
+                <w:webHidden/>
+              </w:rPr>
+              <w:fldChar w:fldCharType="begin"/>
+            </w:r>
+            <w:r>
+              <w:rPr>
+                <w:noProof/>
+                <w:webHidden/>
+              </w:rPr>
+              <w:instrText xml:space="preserve"> PAGEREF _Toc93859620 \h </w:instrText>
+            </w:r>
+            <w:r>
+              <w:rPr>
+                <w:noProof/>
+                <w:webHidden/>
+              </w:rPr>
+            </w:r>
+            <w:r>
+              <w:rPr>
+                <w:noProof/>
+                <w:webHidden/>
+              </w:rPr>
+              <w:fldChar w:fldCharType="separate"/>
+            </w:r>
+            <w:r>
+              <w:rPr>
+                <w:noProof/>
+                <w:webHidden/>
+              </w:rPr>
+              <w:t>7</w:t>
             </w:r>
             <w:r>
               <w:rPr>
@@ -765,23 +1060,6 @@
     </w:sdt>
     <w:p>
       <w:pPr>
-        <w:pStyle w:val="Heading1"/>
-        <w:rPr>
-          <w:lang w:val="en-GB"/>
-        </w:rPr>
-      </w:pPr>
-    </w:p>
-    <w:p>
-      <w:pPr>
-        <w:pStyle w:val="Heading1"/>
-        <w:rPr>
-          <w:lang w:val="en-GB"/>
-        </w:rPr>
-      </w:pPr>
-    </w:p>
-    <w:p>
-      <w:pPr>
-        <w:pStyle w:val="Heading1"/>
         <w:rPr>
           <w:lang w:val="en-GB"/>
         </w:rPr>
@@ -812,7 +1090,7 @@
           <w:lang w:val="en-GB"/>
         </w:rPr>
       </w:pPr>
-      <w:bookmarkStart w:id="0" w:name="_Toc93771972"/>
+      <w:bookmarkStart w:id="0" w:name="_Toc93859608"/>
       <w:r>
         <w:rPr>
           <w:lang w:val="en-GB"/>
@@ -832,21 +1110,7 @@
         <w:rPr>
           <w:lang w:val="en-GB"/>
         </w:rPr>
-        <w:t xml:space="preserve">The </w:t>
-      </w:r>
-      <w:proofErr w:type="spellStart"/>
-      <w:r>
-        <w:rPr>
-          <w:lang w:val="en-GB"/>
-        </w:rPr>
-        <w:t>gt</w:t>
-      </w:r>
-      <w:proofErr w:type="spellEnd"/>
-      <w:r>
-        <w:rPr>
-          <w:lang w:val="en-GB"/>
-        </w:rPr>
-        <w:t>-basic LimeSurvey 3 GemsTracker integration theme simplifies the use of LimeSurvey 3 and later in conjunction with GemsTracker projects.</w:t>
+        <w:t>The gt-basic LimeSurvey 3 GemsTracker integration theme simplifies the use of LimeSurvey 3 and later in conjunction with GemsTracker projects.</w:t>
       </w:r>
       <w:r>
         <w:rPr>
@@ -942,7 +1206,7 @@
           <w:lang w:val="en-GB"/>
         </w:rPr>
       </w:pPr>
-      <w:bookmarkStart w:id="1" w:name="_Toc93771973"/>
+      <w:bookmarkStart w:id="1" w:name="_Toc93859609"/>
       <w:r>
         <w:rPr>
           <w:lang w:val="en-GB"/>
@@ -961,21 +1225,7 @@
         <w:rPr>
           <w:lang w:val="en-GB"/>
         </w:rPr>
-        <w:t xml:space="preserve">The </w:t>
-      </w:r>
-      <w:proofErr w:type="spellStart"/>
-      <w:r>
-        <w:rPr>
-          <w:lang w:val="en-GB"/>
-        </w:rPr>
-        <w:t>gt</w:t>
-      </w:r>
-      <w:proofErr w:type="spellEnd"/>
-      <w:r>
-        <w:rPr>
-          <w:lang w:val="en-GB"/>
-        </w:rPr>
-        <w:t>-basic theme use functionality developed for these  organizations:</w:t>
+        <w:t>The gt-basic theme use functionality developed for these  organizations:</w:t>
       </w:r>
     </w:p>
     <w:p>
@@ -1049,13 +1299,8 @@
           <w:numId w:val="1"/>
         </w:numPr>
       </w:pPr>
-      <w:proofErr w:type="spellStart"/>
-      <w:r>
-        <w:t>Ipse</w:t>
-      </w:r>
-      <w:proofErr w:type="spellEnd"/>
-      <w:r>
-        <w:t xml:space="preserve"> de Brugge</w:t>
+      <w:r>
+        <w:t>Ipse de Brugge</w:t>
       </w:r>
     </w:p>
     <w:p>
@@ -1066,13 +1311,8 @@
           <w:numId w:val="1"/>
         </w:numPr>
       </w:pPr>
-      <w:proofErr w:type="spellStart"/>
-      <w:r>
-        <w:t>Rijndam</w:t>
-      </w:r>
-      <w:proofErr w:type="spellEnd"/>
-      <w:r>
-        <w:t xml:space="preserve"> Revalidatie</w:t>
+      <w:r>
+        <w:t>Rijndam Revalidatie</w:t>
       </w:r>
     </w:p>
     <w:p>
@@ -1136,27 +1376,13 @@
           <w:lang w:val="en-GB"/>
         </w:rPr>
       </w:pPr>
-      <w:bookmarkStart w:id="2" w:name="_Toc93771974"/>
+      <w:bookmarkStart w:id="2" w:name="_Toc93859610"/>
       <w:r>
         <w:rPr>
           <w:lang w:val="en-GB"/>
         </w:rPr>
         <w:lastRenderedPageBreak/>
-        <w:t xml:space="preserve">Installing the </w:t>
-      </w:r>
-      <w:proofErr w:type="spellStart"/>
-      <w:r>
-        <w:rPr>
-          <w:lang w:val="en-GB"/>
-        </w:rPr>
-        <w:t>gt</w:t>
-      </w:r>
-      <w:proofErr w:type="spellEnd"/>
-      <w:r>
-        <w:rPr>
-          <w:lang w:val="en-GB"/>
-        </w:rPr>
-        <w:t>-basic theme</w:t>
+        <w:t>Installing the gt-basic theme</w:t>
       </w:r>
       <w:bookmarkEnd w:id="2"/>
     </w:p>
@@ -1170,21 +1396,7 @@
         <w:rPr>
           <w:lang w:val="en-GB"/>
         </w:rPr>
-        <w:t xml:space="preserve">There are two methods to install the </w:t>
-      </w:r>
-      <w:proofErr w:type="spellStart"/>
-      <w:r>
-        <w:rPr>
-          <w:lang w:val="en-GB"/>
-        </w:rPr>
-        <w:t>gt</w:t>
-      </w:r>
-      <w:proofErr w:type="spellEnd"/>
-      <w:r>
-        <w:rPr>
-          <w:lang w:val="en-GB"/>
-        </w:rPr>
-        <w:t>-basic</w:t>
+        <w:t>There are two methods to install the gt-basic</w:t>
       </w:r>
       <w:r>
         <w:rPr>
@@ -1206,7 +1418,7 @@
           <w:lang w:val="en-GB"/>
         </w:rPr>
       </w:pPr>
-      <w:bookmarkStart w:id="3" w:name="_Toc93771975"/>
+      <w:bookmarkStart w:id="3" w:name="_Toc93859611"/>
       <w:r>
         <w:rPr>
           <w:noProof/>
@@ -1383,7 +1595,7 @@
           <w:lang w:val="en-GB"/>
         </w:rPr>
       </w:pPr>
-      <w:bookmarkStart w:id="4" w:name="_Toc93771976"/>
+      <w:bookmarkStart w:id="4" w:name="_Toc93859612"/>
       <w:r>
         <w:rPr>
           <w:lang w:val="en-GB"/>
@@ -1570,7 +1782,7 @@
           <w:lang w:val="en-GB"/>
         </w:rPr>
       </w:pPr>
-      <w:bookmarkStart w:id="5" w:name="_Toc93771977"/>
+      <w:bookmarkStart w:id="5" w:name="_Toc93859613"/>
       <w:r>
         <w:rPr>
           <w:noProof/>
@@ -1657,13 +1869,7 @@
         <w:rPr>
           <w:lang w:val="en-GB"/>
         </w:rPr>
-        <w:t xml:space="preserve">After the theme is installed it will appear in the list of installed survey themes, just like all the other themes. </w:t>
-      </w:r>
-      <w:r>
-        <w:rPr>
-          <w:lang w:val="en-GB"/>
-        </w:rPr>
-        <w:t xml:space="preserve"> You can use the theme options buttons to customize the them</w:t>
+        <w:t>After the theme is installed it will appear in the list of installed survey themes, just like all the other themes.  You can use the theme options buttons to customize the them</w:t>
       </w:r>
       <w:r>
         <w:rPr>
@@ -1961,7 +2167,7 @@
           <w:lang w:val="en-GB"/>
         </w:rPr>
       </w:pPr>
-      <w:bookmarkStart w:id="6" w:name="_Toc93771978"/>
+      <w:bookmarkStart w:id="6" w:name="_Toc93859614"/>
       <w:r>
         <w:rPr>
           <w:noProof/>
@@ -2332,7 +2538,7 @@
           <w:lang w:val="en-GB"/>
         </w:rPr>
       </w:pPr>
-      <w:bookmarkStart w:id="7" w:name="_Toc93771979"/>
+      <w:bookmarkStart w:id="7" w:name="_Toc93859615"/>
       <w:r>
         <w:rPr>
           <w:lang w:val="en-GB"/>
@@ -2356,12 +2562,107 @@
     </w:p>
     <w:p>
       <w:pPr>
+        <w:rPr>
+          <w:lang w:val="en-GB"/>
+        </w:rPr>
+      </w:pPr>
+      <w:r>
+        <w:rPr>
+          <w:lang w:val="en-GB"/>
+        </w:rPr>
+        <w:t xml:space="preserve">The use of the extended features depends on each feature, but all the </w:t>
+      </w:r>
+      <w:r>
+        <w:rPr>
+          <w:b/>
+          <w:bCs/>
+          <w:lang w:val="en-GB"/>
+        </w:rPr>
+        <w:t>Theme options</w:t>
+      </w:r>
+      <w:r>
+        <w:rPr>
+          <w:lang w:val="en-GB"/>
+        </w:rPr>
+        <w:t xml:space="preserve"> can be set either at the options of the installed theme itself or be overruled at the survey level by overruling the Theme options there.</w:t>
+      </w:r>
+    </w:p>
+    <w:p>
+      <w:pPr>
         <w:pStyle w:val="Heading2"/>
         <w:rPr>
           <w:lang w:val="en-GB"/>
         </w:rPr>
       </w:pPr>
-      <w:bookmarkStart w:id="8" w:name="_Toc93771980"/>
+      <w:bookmarkStart w:id="8" w:name="_Toc93859616"/>
+      <w:r>
+        <w:rPr>
+          <w:noProof/>
+          <w:lang w:val="en-GB"/>
+        </w:rPr>
+        <w:drawing>
+          <wp:anchor distT="0" distB="0" distL="114300" distR="114300" simplePos="0" relativeHeight="251666432" behindDoc="0" locked="0" layoutInCell="1" allowOverlap="1" wp14:anchorId="666E184B" wp14:editId="2A5B391F">
+            <wp:simplePos x="901700" y="1631950"/>
+            <wp:positionH relativeFrom="column">
+              <wp:align>right</wp:align>
+            </wp:positionH>
+            <wp:positionV relativeFrom="paragraph">
+              <wp:posOffset>0</wp:posOffset>
+            </wp:positionV>
+            <wp:extent cx="2160000" cy="334800"/>
+            <wp:effectExtent l="0" t="0" r="0" b="8255"/>
+            <wp:wrapSquare wrapText="bothSides"/>
+            <wp:docPr id="1" name="Picture 1"/>
+            <wp:cNvGraphicFramePr>
+              <a:graphicFrameLocks xmlns:a="http://schemas.openxmlformats.org/drawingml/2006/main" noChangeAspect="1"/>
+            </wp:cNvGraphicFramePr>
+            <a:graphic xmlns:a="http://schemas.openxmlformats.org/drawingml/2006/main">
+              <a:graphicData uri="http://schemas.openxmlformats.org/drawingml/2006/picture">
+                <pic:pic xmlns:pic="http://schemas.openxmlformats.org/drawingml/2006/picture">
+                  <pic:nvPicPr>
+                    <pic:cNvPr id="1" name="Picture 1"/>
+                    <pic:cNvPicPr/>
+                  </pic:nvPicPr>
+                  <pic:blipFill>
+                    <a:blip r:embed="rId18" cstate="print">
+                      <a:extLst>
+                        <a:ext uri="{28A0092B-C50C-407E-A947-70E740481C1C}">
+                          <a14:useLocalDpi xmlns:a14="http://schemas.microsoft.com/office/drawing/2010/main" val="0"/>
+                        </a:ext>
+                      </a:extLst>
+                    </a:blip>
+                    <a:stretch>
+                      <a:fillRect/>
+                    </a:stretch>
+                  </pic:blipFill>
+                  <pic:spPr>
+                    <a:xfrm>
+                      <a:off x="0" y="0"/>
+                      <a:ext cx="2160000" cy="334800"/>
+                    </a:xfrm>
+                    <a:prstGeom prst="rect">
+                      <a:avLst/>
+                    </a:prstGeom>
+                    <a:effectLst>
+                      <a:innerShdw blurRad="63500" dist="50800" dir="2700000">
+                        <a:prstClr val="black">
+                          <a:alpha val="50000"/>
+                        </a:prstClr>
+                      </a:innerShdw>
+                    </a:effectLst>
+                  </pic:spPr>
+                </pic:pic>
+              </a:graphicData>
+            </a:graphic>
+            <wp14:sizeRelH relativeFrom="margin">
+              <wp14:pctWidth>0</wp14:pctWidth>
+            </wp14:sizeRelH>
+            <wp14:sizeRelV relativeFrom="margin">
+              <wp14:pctHeight>0</wp14:pctHeight>
+            </wp14:sizeRelV>
+          </wp:anchor>
+        </w:drawing>
+      </w:r>
       <w:r>
         <w:rPr>
           <w:lang w:val="en-GB"/>
@@ -2376,10 +2677,1079 @@
           <w:lang w:val="en-GB"/>
         </w:rPr>
       </w:pPr>
+      <w:r>
+        <w:rPr>
+          <w:lang w:val="en-GB"/>
+        </w:rPr>
+        <w:t xml:space="preserve">LimeSurvey has its own save &amp; resume </w:t>
+      </w:r>
+      <w:r>
+        <w:rPr>
+          <w:lang w:val="en-GB"/>
+        </w:rPr>
+        <w:t xml:space="preserve">function, but the gt-basic theme overrides it’s functionality. Instead of a </w:t>
+      </w:r>
+      <w:r>
+        <w:rPr>
+          <w:lang w:val="en-GB"/>
+        </w:rPr>
+        <w:t>'Load unfinished survey'</w:t>
+      </w:r>
+      <w:r>
+        <w:rPr>
+          <w:lang w:val="en-GB"/>
+        </w:rPr>
+        <w:t xml:space="preserve"> and a </w:t>
+      </w:r>
+      <w:r>
+        <w:rPr>
+          <w:lang w:val="en-GB"/>
+        </w:rPr>
+        <w:t>'Save'</w:t>
+      </w:r>
+      <w:r>
+        <w:rPr>
+          <w:lang w:val="en-GB"/>
+        </w:rPr>
+        <w:t xml:space="preserve"> link on the top of the page, </w:t>
+      </w:r>
+      <w:r>
+        <w:rPr>
+          <w:lang w:val="en-GB"/>
+        </w:rPr>
+        <w:t xml:space="preserve">the theme shows </w:t>
+      </w:r>
+      <w:r>
+        <w:rPr>
+          <w:lang w:val="en-GB"/>
+        </w:rPr>
+        <w:t>'</w:t>
+      </w:r>
+      <w:r>
+        <w:rPr>
+          <w:lang w:val="en-GB"/>
+        </w:rPr>
+        <w:t>Save &amp; Continue</w:t>
+      </w:r>
+      <w:r>
+        <w:rPr>
+          <w:lang w:val="en-GB"/>
+        </w:rPr>
+        <w:t>'</w:t>
+      </w:r>
+      <w:r>
+        <w:rPr>
+          <w:lang w:val="en-GB"/>
+        </w:rPr>
+        <w:t xml:space="preserve"> and </w:t>
+      </w:r>
+      <w:r>
+        <w:rPr>
+          <w:lang w:val="en-GB"/>
+        </w:rPr>
+        <w:t>'</w:t>
+      </w:r>
+      <w:r>
+        <w:rPr>
+          <w:lang w:val="en-GB"/>
+        </w:rPr>
+        <w:t>Save &amp; Resume later</w:t>
+      </w:r>
+      <w:r>
+        <w:rPr>
+          <w:lang w:val="en-GB"/>
+        </w:rPr>
+        <w:t>'</w:t>
+      </w:r>
+      <w:r>
+        <w:rPr>
+          <w:lang w:val="en-GB"/>
+        </w:rPr>
+        <w:t xml:space="preserve"> buttons at the bottom of the page. Both of these buttons save the </w:t>
+      </w:r>
+      <w:r>
+        <w:rPr>
+          <w:lang w:val="en-GB"/>
+        </w:rPr>
+        <w:t>current answers in the database, the Resume later button also returns to the GemsTracker page.</w:t>
+      </w:r>
+    </w:p>
+    <w:p>
+      <w:pPr>
+        <w:rPr>
+          <w:lang w:val="en-GB"/>
+        </w:rPr>
+      </w:pPr>
+      <w:r>
+        <w:rPr>
+          <w:noProof/>
+          <w:lang w:val="en-GB"/>
+        </w:rPr>
+        <w:drawing>
+          <wp:anchor distT="0" distB="0" distL="114300" distR="114300" simplePos="0" relativeHeight="251667456" behindDoc="0" locked="0" layoutInCell="1" allowOverlap="1" wp14:anchorId="1E44F03A" wp14:editId="08AB2E8F">
+            <wp:simplePos x="901700" y="2889250"/>
+            <wp:positionH relativeFrom="column">
+              <wp:align>right</wp:align>
+            </wp:positionH>
+            <wp:positionV relativeFrom="paragraph">
+              <wp:posOffset>0</wp:posOffset>
+            </wp:positionV>
+            <wp:extent cx="3600000" cy="1605600"/>
+            <wp:effectExtent l="0" t="0" r="635" b="0"/>
+            <wp:wrapSquare wrapText="bothSides"/>
+            <wp:docPr id="4" name="Picture 4"/>
+            <wp:cNvGraphicFramePr>
+              <a:graphicFrameLocks xmlns:a="http://schemas.openxmlformats.org/drawingml/2006/main" noChangeAspect="1"/>
+            </wp:cNvGraphicFramePr>
+            <a:graphic xmlns:a="http://schemas.openxmlformats.org/drawingml/2006/main">
+              <a:graphicData uri="http://schemas.openxmlformats.org/drawingml/2006/picture">
+                <pic:pic xmlns:pic="http://schemas.openxmlformats.org/drawingml/2006/picture">
+                  <pic:nvPicPr>
+                    <pic:cNvPr id="4" name="Picture 4"/>
+                    <pic:cNvPicPr/>
+                  </pic:nvPicPr>
+                  <pic:blipFill>
+                    <a:blip r:embed="rId19" cstate="print">
+                      <a:extLst>
+                        <a:ext uri="{28A0092B-C50C-407E-A947-70E740481C1C}">
+                          <a14:useLocalDpi xmlns:a14="http://schemas.microsoft.com/office/drawing/2010/main" val="0"/>
+                        </a:ext>
+                      </a:extLst>
+                    </a:blip>
+                    <a:stretch>
+                      <a:fillRect/>
+                    </a:stretch>
+                  </pic:blipFill>
+                  <pic:spPr>
+                    <a:xfrm>
+                      <a:off x="0" y="0"/>
+                      <a:ext cx="3600000" cy="1605600"/>
+                    </a:xfrm>
+                    <a:prstGeom prst="rect">
+                      <a:avLst/>
+                    </a:prstGeom>
+                    <a:effectLst>
+                      <a:innerShdw blurRad="63500" dist="50800" dir="2700000">
+                        <a:prstClr val="black">
+                          <a:alpha val="50000"/>
+                        </a:prstClr>
+                      </a:innerShdw>
+                    </a:effectLst>
+                  </pic:spPr>
+                </pic:pic>
+              </a:graphicData>
+            </a:graphic>
+            <wp14:sizeRelH relativeFrom="margin">
+              <wp14:pctWidth>0</wp14:pctWidth>
+            </wp14:sizeRelH>
+            <wp14:sizeRelV relativeFrom="margin">
+              <wp14:pctHeight>0</wp14:pctHeight>
+            </wp14:sizeRelV>
+          </wp:anchor>
+        </w:drawing>
+      </w:r>
+      <w:r>
+        <w:rPr>
+          <w:lang w:val="en-GB"/>
+        </w:rPr>
+        <w:t xml:space="preserve">You can turn this on and of by using the </w:t>
+      </w:r>
+      <w:r>
+        <w:rPr>
+          <w:b/>
+          <w:bCs/>
+          <w:lang w:val="en-GB"/>
+        </w:rPr>
+        <w:t>Notification &amp; data</w:t>
+      </w:r>
+      <w:r>
+        <w:rPr>
+          <w:lang w:val="en-GB"/>
+        </w:rPr>
+        <w:t xml:space="preserve"> setting: </w:t>
+      </w:r>
+      <w:r>
+        <w:rPr>
+          <w:b/>
+          <w:bCs/>
+          <w:lang w:val="en-GB"/>
+        </w:rPr>
+        <w:t>P</w:t>
+      </w:r>
+      <w:r>
+        <w:rPr>
+          <w:b/>
+          <w:bCs/>
+          <w:lang w:val="en-GB"/>
+        </w:rPr>
+        <w:t>articipant may save and resume later</w:t>
+      </w:r>
+      <w:r>
+        <w:rPr>
+          <w:lang w:val="en-GB"/>
+        </w:rPr>
+        <w:t>. When on the buttons will appear, otherwise the will not be visible.</w:t>
+      </w:r>
+    </w:p>
+    <w:p>
+      <w:pPr>
+        <w:rPr>
+          <w:lang w:val="en-GB"/>
+        </w:rPr>
+      </w:pPr>
+      <w:r>
+        <w:rPr>
+          <w:lang w:val="en-GB"/>
+        </w:rPr>
+        <w:t xml:space="preserve">If a </w:t>
+      </w:r>
+      <w:r>
+        <w:rPr>
+          <w:lang w:val="en-GB"/>
+        </w:rPr>
+        <w:t xml:space="preserve">logged in </w:t>
+      </w:r>
+      <w:r>
+        <w:rPr>
+          <w:lang w:val="en-GB"/>
+        </w:rPr>
+        <w:t>sta</w:t>
+      </w:r>
+      <w:r>
+        <w:rPr>
+          <w:lang w:val="en-GB"/>
+        </w:rPr>
+        <w:t>ff</w:t>
+      </w:r>
+      <w:r>
+        <w:rPr>
+          <w:lang w:val="en-GB"/>
+        </w:rPr>
+        <w:t xml:space="preserve"> member </w:t>
+      </w:r>
+      <w:r>
+        <w:rPr>
+          <w:lang w:val="en-GB"/>
+        </w:rPr>
+        <w:t xml:space="preserve">uses the </w:t>
+      </w:r>
+      <w:r>
+        <w:rPr>
+          <w:lang w:val="en-GB"/>
+        </w:rPr>
+        <w:t xml:space="preserve">‘Resumes later’ button </w:t>
+      </w:r>
+      <w:r>
+        <w:rPr>
+          <w:lang w:val="en-GB"/>
+        </w:rPr>
+        <w:t xml:space="preserve">it </w:t>
+      </w:r>
+      <w:r>
+        <w:rPr>
+          <w:lang w:val="en-GB"/>
+        </w:rPr>
+        <w:t xml:space="preserve">will just return </w:t>
+      </w:r>
+      <w:r>
+        <w:rPr>
+          <w:lang w:val="en-GB"/>
+        </w:rPr>
+        <w:t xml:space="preserve">to the page the staff member was working on. The behaviour for anyone not logged in (i.e. respondents) is to return to the start page. The functionality then depends on the </w:t>
+      </w:r>
+      <w:r>
+        <w:rPr>
+          <w:b/>
+          <w:bCs/>
+          <w:lang w:val="en-GB"/>
+        </w:rPr>
+        <w:t xml:space="preserve">Token ask </w:t>
+      </w:r>
+      <w:r>
+        <w:rPr>
+          <w:lang w:val="en-GB"/>
+        </w:rPr>
+        <w:t>screen</w:t>
+      </w:r>
+      <w:r>
+        <w:rPr>
+          <w:lang w:val="en-GB"/>
+        </w:rPr>
+        <w:t xml:space="preserve"> </w:t>
+      </w:r>
+      <w:r>
+        <w:rPr>
+          <w:lang w:val="en-GB"/>
+        </w:rPr>
+        <w:t>set</w:t>
+      </w:r>
+      <w:r>
+        <w:rPr>
+          <w:lang w:val="en-GB"/>
+        </w:rPr>
+        <w:t xml:space="preserve"> for the organization, but the default behaviour should be that the respondent either gets a mail automatically on return or at least sees a button allowing the respondent to get that mail.</w:t>
+      </w:r>
+    </w:p>
+    <w:p>
+      <w:pPr>
+        <w:rPr>
+          <w:lang w:val="en-GB"/>
+        </w:rPr>
+      </w:pPr>
+      <w:r>
+        <w:rPr>
+          <w:i/>
+          <w:iCs/>
+          <w:lang w:val="en-GB"/>
+        </w:rPr>
+        <w:t>Note:</w:t>
+      </w:r>
+      <w:r>
+        <w:rPr>
+          <w:lang w:val="en-GB"/>
+        </w:rPr>
+        <w:t xml:space="preserve"> it is not possible to use this theme and use the old LimeSurvey </w:t>
+      </w:r>
+      <w:r>
+        <w:rPr>
+          <w:lang w:val="en-GB"/>
+        </w:rPr>
+        <w:t>method.</w:t>
+      </w:r>
+    </w:p>
+    <w:p>
+      <w:pPr>
+        <w:pStyle w:val="Heading2"/>
+        <w:rPr>
+          <w:lang w:val="en-GB"/>
+        </w:rPr>
+      </w:pPr>
+      <w:bookmarkStart w:id="9" w:name="_Toc93859617"/>
+      <w:r>
+        <w:rPr>
+          <w:noProof/>
+          <w:lang w:val="en-GB"/>
+        </w:rPr>
+        <w:drawing>
+          <wp:anchor distT="0" distB="0" distL="114300" distR="114300" simplePos="0" relativeHeight="251668480" behindDoc="0" locked="0" layoutInCell="1" allowOverlap="1" wp14:anchorId="48100A1D" wp14:editId="2A25E4B0">
+            <wp:simplePos x="901700" y="6400800"/>
+            <wp:positionH relativeFrom="column">
+              <wp:align>right</wp:align>
+            </wp:positionH>
+            <wp:positionV relativeFrom="paragraph">
+              <wp:posOffset>0</wp:posOffset>
+            </wp:positionV>
+            <wp:extent cx="2890800" cy="1137600"/>
+            <wp:effectExtent l="0" t="0" r="5080" b="5715"/>
+            <wp:wrapSquare wrapText="bothSides"/>
+            <wp:docPr id="5" name="Picture 5"/>
+            <wp:cNvGraphicFramePr>
+              <a:graphicFrameLocks xmlns:a="http://schemas.openxmlformats.org/drawingml/2006/main" noChangeAspect="1"/>
+            </wp:cNvGraphicFramePr>
+            <a:graphic xmlns:a="http://schemas.openxmlformats.org/drawingml/2006/main">
+              <a:graphicData uri="http://schemas.openxmlformats.org/drawingml/2006/picture">
+                <pic:pic xmlns:pic="http://schemas.openxmlformats.org/drawingml/2006/picture">
+                  <pic:nvPicPr>
+                    <pic:cNvPr id="5" name="Picture 5"/>
+                    <pic:cNvPicPr/>
+                  </pic:nvPicPr>
+                  <pic:blipFill>
+                    <a:blip r:embed="rId20">
+                      <a:extLst>
+                        <a:ext uri="{28A0092B-C50C-407E-A947-70E740481C1C}">
+                          <a14:useLocalDpi xmlns:a14="http://schemas.microsoft.com/office/drawing/2010/main" val="0"/>
+                        </a:ext>
+                      </a:extLst>
+                    </a:blip>
+                    <a:stretch>
+                      <a:fillRect/>
+                    </a:stretch>
+                  </pic:blipFill>
+                  <pic:spPr>
+                    <a:xfrm>
+                      <a:off x="0" y="0"/>
+                      <a:ext cx="2890800" cy="1137600"/>
+                    </a:xfrm>
+                    <a:prstGeom prst="rect">
+                      <a:avLst/>
+                    </a:prstGeom>
+                    <a:effectLst>
+                      <a:innerShdw blurRad="63500" dist="50800" dir="2700000">
+                        <a:prstClr val="black">
+                          <a:alpha val="50000"/>
+                        </a:prstClr>
+                      </a:innerShdw>
+                    </a:effectLst>
+                  </pic:spPr>
+                </pic:pic>
+              </a:graphicData>
+            </a:graphic>
+            <wp14:sizeRelH relativeFrom="margin">
+              <wp14:pctWidth>0</wp14:pctWidth>
+            </wp14:sizeRelH>
+            <wp14:sizeRelV relativeFrom="margin">
+              <wp14:pctHeight>0</wp14:pctHeight>
+            </wp14:sizeRelV>
+          </wp:anchor>
+        </w:drawing>
+      </w:r>
+      <w:r>
+        <w:rPr>
+          <w:lang w:val="en-GB"/>
+        </w:rPr>
+        <w:t>Autosave - Theme option</w:t>
+      </w:r>
+      <w:bookmarkEnd w:id="9"/>
+    </w:p>
+    <w:p>
+      <w:pPr>
+        <w:rPr>
+          <w:lang w:val="en-GB"/>
+        </w:rPr>
+      </w:pPr>
+      <w:r>
+        <w:rPr>
+          <w:lang w:val="en-GB"/>
+        </w:rPr>
+        <w:t xml:space="preserve">The theme options </w:t>
+      </w:r>
+      <w:r>
+        <w:rPr>
+          <w:lang w:val="en-GB"/>
+        </w:rPr>
+        <w:t xml:space="preserve">allow the setting of autosave. This can be set to every minute, to whenever the user switches a tab or to another application or when the tab is closed. This way the changes of loosing data are minimized. </w:t>
+      </w:r>
+    </w:p>
+    <w:p>
+      <w:pPr>
+        <w:rPr>
+          <w:lang w:val="en-GB"/>
+        </w:rPr>
+      </w:pPr>
+      <w:r>
+        <w:rPr>
+          <w:noProof/>
+          <w:lang w:val="en-GB"/>
+        </w:rPr>
+        <w:drawing>
+          <wp:anchor distT="0" distB="0" distL="114300" distR="114300" simplePos="0" relativeHeight="251669504" behindDoc="0" locked="0" layoutInCell="1" allowOverlap="1" wp14:anchorId="1A49E006" wp14:editId="0AC30B62">
+            <wp:simplePos x="0" y="0"/>
+            <wp:positionH relativeFrom="column">
+              <wp:posOffset>2654300</wp:posOffset>
+            </wp:positionH>
+            <wp:positionV relativeFrom="paragraph">
+              <wp:posOffset>203200</wp:posOffset>
+            </wp:positionV>
+            <wp:extent cx="3106420" cy="1137285"/>
+            <wp:effectExtent l="0" t="0" r="0" b="5715"/>
+            <wp:wrapSquare wrapText="bothSides"/>
+            <wp:docPr id="13" name="Picture 13"/>
+            <wp:cNvGraphicFramePr>
+              <a:graphicFrameLocks xmlns:a="http://schemas.openxmlformats.org/drawingml/2006/main" noChangeAspect="1"/>
+            </wp:cNvGraphicFramePr>
+            <a:graphic xmlns:a="http://schemas.openxmlformats.org/drawingml/2006/main">
+              <a:graphicData uri="http://schemas.openxmlformats.org/drawingml/2006/picture">
+                <pic:pic xmlns:pic="http://schemas.openxmlformats.org/drawingml/2006/picture">
+                  <pic:nvPicPr>
+                    <pic:cNvPr id="13" name="Picture 13"/>
+                    <pic:cNvPicPr/>
+                  </pic:nvPicPr>
+                  <pic:blipFill>
+                    <a:blip r:embed="rId21">
+                      <a:extLst>
+                        <a:ext uri="{28A0092B-C50C-407E-A947-70E740481C1C}">
+                          <a14:useLocalDpi xmlns:a14="http://schemas.microsoft.com/office/drawing/2010/main" val="0"/>
+                        </a:ext>
+                      </a:extLst>
+                    </a:blip>
+                    <a:stretch>
+                      <a:fillRect/>
+                    </a:stretch>
+                  </pic:blipFill>
+                  <pic:spPr>
+                    <a:xfrm>
+                      <a:off x="0" y="0"/>
+                      <a:ext cx="3106420" cy="1137285"/>
+                    </a:xfrm>
+                    <a:prstGeom prst="rect">
+                      <a:avLst/>
+                    </a:prstGeom>
+                    <a:effectLst>
+                      <a:innerShdw blurRad="63500" dist="50800" dir="2700000">
+                        <a:prstClr val="black">
+                          <a:alpha val="50000"/>
+                        </a:prstClr>
+                      </a:innerShdw>
+                    </a:effectLst>
+                  </pic:spPr>
+                </pic:pic>
+              </a:graphicData>
+            </a:graphic>
+            <wp14:sizeRelH relativeFrom="margin">
+              <wp14:pctWidth>0</wp14:pctWidth>
+            </wp14:sizeRelH>
+            <wp14:sizeRelV relativeFrom="margin">
+              <wp14:pctHeight>0</wp14:pctHeight>
+            </wp14:sizeRelV>
+          </wp:anchor>
+        </w:drawing>
+      </w:r>
+      <w:r>
+        <w:rPr>
+          <w:lang w:val="en-GB"/>
+        </w:rPr>
+        <w:t>Using the every minute setting should be restricted on very busy servers as it may increase the load.</w:t>
+      </w:r>
+    </w:p>
+    <w:p>
+      <w:pPr>
+        <w:pStyle w:val="Heading2"/>
+        <w:rPr>
+          <w:lang w:val="en-GB"/>
+        </w:rPr>
+      </w:pPr>
+      <w:bookmarkStart w:id="10" w:name="_Toc93859618"/>
+      <w:r>
+        <w:rPr>
+          <w:lang w:val="en-GB"/>
+        </w:rPr>
+        <w:t>Yes No Questions–Theme option</w:t>
+      </w:r>
+      <w:bookmarkEnd w:id="10"/>
+    </w:p>
+    <w:p>
+      <w:pPr>
+        <w:rPr>
+          <w:lang w:val="en-GB"/>
+        </w:rPr>
+      </w:pPr>
+      <w:r>
+        <w:rPr>
+          <w:lang w:val="en-GB"/>
+        </w:rPr>
+        <w:t xml:space="preserve">In general LimeSurvey 3 displays a clearer survey than version two, but we disagree on the </w:t>
+      </w:r>
+      <w:r>
+        <w:rPr>
+          <w:b/>
+          <w:bCs/>
+          <w:lang w:val="en-GB"/>
+        </w:rPr>
+        <w:t>Yes No Question</w:t>
+      </w:r>
+      <w:r>
+        <w:rPr>
+          <w:lang w:val="en-GB"/>
+        </w:rPr>
+        <w:t xml:space="preserve"> display so we added an option.</w:t>
+      </w:r>
+    </w:p>
+    <w:p>
+      <w:pPr>
+        <w:rPr>
+          <w:lang w:val="en-GB"/>
+        </w:rPr>
+      </w:pPr>
+      <w:r>
+        <w:rPr>
+          <w:noProof/>
+          <w:lang w:val="en-GB"/>
+        </w:rPr>
+        <w:drawing>
+          <wp:inline distT="0" distB="0" distL="0" distR="0" wp14:anchorId="5343A9D5" wp14:editId="65D72E7D">
+            <wp:extent cx="2520000" cy="280800"/>
+            <wp:effectExtent l="0" t="0" r="0" b="5080"/>
+            <wp:docPr id="16" name="Picture 16"/>
+            <wp:cNvGraphicFramePr>
+              <a:graphicFrameLocks xmlns:a="http://schemas.openxmlformats.org/drawingml/2006/main" noChangeAspect="1"/>
+            </wp:cNvGraphicFramePr>
+            <a:graphic xmlns:a="http://schemas.openxmlformats.org/drawingml/2006/main">
+              <a:graphicData uri="http://schemas.openxmlformats.org/drawingml/2006/picture">
+                <pic:pic xmlns:pic="http://schemas.openxmlformats.org/drawingml/2006/picture">
+                  <pic:nvPicPr>
+                    <pic:cNvPr id="16" name="Picture 16"/>
+                    <pic:cNvPicPr/>
+                  </pic:nvPicPr>
+                  <pic:blipFill>
+                    <a:blip r:embed="rId22" cstate="print">
+                      <a:extLst>
+                        <a:ext uri="{28A0092B-C50C-407E-A947-70E740481C1C}">
+                          <a14:useLocalDpi xmlns:a14="http://schemas.microsoft.com/office/drawing/2010/main" val="0"/>
+                        </a:ext>
+                      </a:extLst>
+                    </a:blip>
+                    <a:stretch>
+                      <a:fillRect/>
+                    </a:stretch>
+                  </pic:blipFill>
+                  <pic:spPr>
+                    <a:xfrm>
+                      <a:off x="0" y="0"/>
+                      <a:ext cx="2520000" cy="280800"/>
+                    </a:xfrm>
+                    <a:prstGeom prst="rect">
+                      <a:avLst/>
+                    </a:prstGeom>
+                  </pic:spPr>
+                </pic:pic>
+              </a:graphicData>
+            </a:graphic>
+          </wp:inline>
+        </w:drawing>
+      </w:r>
+      <w:r>
+        <w:rPr>
+          <w:lang w:val="en-GB"/>
+        </w:rPr>
+        <w:t>Yes No buttons with a selectable circle.</w:t>
+      </w:r>
+    </w:p>
+    <w:p>
+      <w:pPr>
+        <w:rPr>
+          <w:lang w:val="en-GB"/>
+        </w:rPr>
+      </w:pPr>
+      <w:r>
+        <w:rPr>
+          <w:noProof/>
+          <w:lang w:val="en-GB"/>
+        </w:rPr>
+        <w:drawing>
+          <wp:inline distT="0" distB="0" distL="0" distR="0" wp14:anchorId="6C3801C7" wp14:editId="7CD3AF4E">
+            <wp:extent cx="2520000" cy="280800"/>
+            <wp:effectExtent l="0" t="0" r="0" b="5080"/>
+            <wp:docPr id="15" name="Picture 15"/>
+            <wp:cNvGraphicFramePr>
+              <a:graphicFrameLocks xmlns:a="http://schemas.openxmlformats.org/drawingml/2006/main" noChangeAspect="1"/>
+            </wp:cNvGraphicFramePr>
+            <a:graphic xmlns:a="http://schemas.openxmlformats.org/drawingml/2006/main">
+              <a:graphicData uri="http://schemas.openxmlformats.org/drawingml/2006/picture">
+                <pic:pic xmlns:pic="http://schemas.openxmlformats.org/drawingml/2006/picture">
+                  <pic:nvPicPr>
+                    <pic:cNvPr id="15" name="Picture 15"/>
+                    <pic:cNvPicPr/>
+                  </pic:nvPicPr>
+                  <pic:blipFill>
+                    <a:blip r:embed="rId23" cstate="print">
+                      <a:extLst>
+                        <a:ext uri="{28A0092B-C50C-407E-A947-70E740481C1C}">
+                          <a14:useLocalDpi xmlns:a14="http://schemas.microsoft.com/office/drawing/2010/main" val="0"/>
+                        </a:ext>
+                      </a:extLst>
+                    </a:blip>
+                    <a:stretch>
+                      <a:fillRect/>
+                    </a:stretch>
+                  </pic:blipFill>
+                  <pic:spPr>
+                    <a:xfrm>
+                      <a:off x="0" y="0"/>
+                      <a:ext cx="2520000" cy="280800"/>
+                    </a:xfrm>
+                    <a:prstGeom prst="rect">
+                      <a:avLst/>
+                    </a:prstGeom>
+                  </pic:spPr>
+                </pic:pic>
+              </a:graphicData>
+            </a:graphic>
+          </wp:inline>
+        </w:drawing>
+      </w:r>
+      <w:r>
+        <w:rPr>
+          <w:lang w:val="en-GB"/>
+        </w:rPr>
+        <w:t xml:space="preserve"> Yes No buttons as a button only.</w:t>
+      </w:r>
+    </w:p>
+    <w:p>
+      <w:pPr>
+        <w:rPr>
+          <w:lang w:val="en-GB"/>
+        </w:rPr>
+      </w:pPr>
+      <w:r>
+        <w:rPr>
+          <w:lang w:val="en-GB"/>
+        </w:rPr>
+        <w:lastRenderedPageBreak/>
+        <w:t xml:space="preserve">You can also enable this effect for a single question by setting the </w:t>
+      </w:r>
+      <w:r>
+        <w:rPr>
+          <w:b/>
+          <w:bCs/>
+          <w:lang w:val="en-GB"/>
+        </w:rPr>
+        <w:t>CSS class</w:t>
+      </w:r>
+      <w:r>
+        <w:rPr>
+          <w:lang w:val="en-GB"/>
+        </w:rPr>
+        <w:t xml:space="preserve"> of that questions to ‘</w:t>
+      </w:r>
+      <w:r>
+        <w:rPr>
+          <w:lang w:val="en-GB"/>
+        </w:rPr>
+        <w:t>yesno-show-buttons</w:t>
+      </w:r>
+      <w:r>
+        <w:rPr>
+          <w:lang w:val="en-GB"/>
+        </w:rPr>
+        <w:t>’. (There is no option disable it for a single question.)</w:t>
+      </w:r>
+    </w:p>
+    <w:p>
+      <w:pPr>
+        <w:pStyle w:val="Heading2"/>
+        <w:rPr>
+          <w:lang w:val="en-GB"/>
+        </w:rPr>
+      </w:pPr>
+      <w:bookmarkStart w:id="11" w:name="_Toc93859619"/>
+      <w:r>
+        <w:rPr>
+          <w:noProof/>
+          <w:lang w:val="en-GB"/>
+        </w:rPr>
+        <w:drawing>
+          <wp:anchor distT="0" distB="0" distL="114300" distR="114300" simplePos="0" relativeHeight="251670528" behindDoc="0" locked="0" layoutInCell="1" allowOverlap="1" wp14:anchorId="6E922A76" wp14:editId="49574030">
+            <wp:simplePos x="901700" y="1308100"/>
+            <wp:positionH relativeFrom="column">
+              <wp:align>right</wp:align>
+            </wp:positionH>
+            <wp:positionV relativeFrom="paragraph">
+              <wp:posOffset>0</wp:posOffset>
+            </wp:positionV>
+            <wp:extent cx="2880000" cy="784800"/>
+            <wp:effectExtent l="0" t="0" r="0" b="0"/>
+            <wp:wrapSquare wrapText="bothSides"/>
+            <wp:docPr id="17" name="Picture 17"/>
+            <wp:cNvGraphicFramePr>
+              <a:graphicFrameLocks xmlns:a="http://schemas.openxmlformats.org/drawingml/2006/main" noChangeAspect="1"/>
+            </wp:cNvGraphicFramePr>
+            <a:graphic xmlns:a="http://schemas.openxmlformats.org/drawingml/2006/main">
+              <a:graphicData uri="http://schemas.openxmlformats.org/drawingml/2006/picture">
+                <pic:pic xmlns:pic="http://schemas.openxmlformats.org/drawingml/2006/picture">
+                  <pic:nvPicPr>
+                    <pic:cNvPr id="17" name="Picture 17"/>
+                    <pic:cNvPicPr/>
+                  </pic:nvPicPr>
+                  <pic:blipFill>
+                    <a:blip r:embed="rId24">
+                      <a:extLst>
+                        <a:ext uri="{28A0092B-C50C-407E-A947-70E740481C1C}">
+                          <a14:useLocalDpi xmlns:a14="http://schemas.microsoft.com/office/drawing/2010/main" val="0"/>
+                        </a:ext>
+                      </a:extLst>
+                    </a:blip>
+                    <a:stretch>
+                      <a:fillRect/>
+                    </a:stretch>
+                  </pic:blipFill>
+                  <pic:spPr>
+                    <a:xfrm>
+                      <a:off x="0" y="0"/>
+                      <a:ext cx="2880000" cy="784800"/>
+                    </a:xfrm>
+                    <a:prstGeom prst="rect">
+                      <a:avLst/>
+                    </a:prstGeom>
+                    <a:effectLst>
+                      <a:innerShdw blurRad="63500" dist="50800" dir="2700000">
+                        <a:prstClr val="black">
+                          <a:alpha val="50000"/>
+                        </a:prstClr>
+                      </a:innerShdw>
+                    </a:effectLst>
+                  </pic:spPr>
+                </pic:pic>
+              </a:graphicData>
+            </a:graphic>
+            <wp14:sizeRelH relativeFrom="margin">
+              <wp14:pctWidth>0</wp14:pctWidth>
+            </wp14:sizeRelH>
+            <wp14:sizeRelV relativeFrom="margin">
+              <wp14:pctHeight>0</wp14:pctHeight>
+            </wp14:sizeRelV>
+          </wp:anchor>
+        </w:drawing>
+      </w:r>
+      <w:r>
+        <w:rPr>
+          <w:lang w:val="en-GB"/>
+        </w:rPr>
+        <w:t>Show groups as tabs – Theme option</w:t>
+      </w:r>
+      <w:bookmarkEnd w:id="11"/>
+    </w:p>
+    <w:p>
+      <w:pPr>
+        <w:rPr>
+          <w:lang w:val="en-GB"/>
+        </w:rPr>
+      </w:pPr>
+      <w:r>
+        <w:rPr>
+          <w:lang w:val="en-GB"/>
+        </w:rPr>
+        <w:t>Some organizations prefer to show all questions in a survey on one page, but then group the question groups in separate tabs.</w:t>
+      </w:r>
+    </w:p>
+    <w:p>
+      <w:pPr>
+        <w:rPr>
+          <w:lang w:val="en-GB"/>
+        </w:rPr>
+      </w:pPr>
+      <w:r>
+        <w:rPr>
+          <w:noProof/>
+          <w:lang w:val="en-GB"/>
+        </w:rPr>
+        <w:drawing>
+          <wp:anchor distT="0" distB="0" distL="114300" distR="114300" simplePos="0" relativeHeight="251671552" behindDoc="0" locked="0" layoutInCell="1" allowOverlap="1" wp14:anchorId="794B7A05" wp14:editId="33464895">
+            <wp:simplePos x="901700" y="2190750"/>
+            <wp:positionH relativeFrom="column">
+              <wp:align>right</wp:align>
+            </wp:positionH>
+            <wp:positionV relativeFrom="paragraph">
+              <wp:posOffset>0</wp:posOffset>
+            </wp:positionV>
+            <wp:extent cx="3600000" cy="640800"/>
+            <wp:effectExtent l="0" t="0" r="635" b="6985"/>
+            <wp:wrapSquare wrapText="bothSides"/>
+            <wp:docPr id="19" name="Picture 19"/>
+            <wp:cNvGraphicFramePr>
+              <a:graphicFrameLocks xmlns:a="http://schemas.openxmlformats.org/drawingml/2006/main" noChangeAspect="1"/>
+            </wp:cNvGraphicFramePr>
+            <a:graphic xmlns:a="http://schemas.openxmlformats.org/drawingml/2006/main">
+              <a:graphicData uri="http://schemas.openxmlformats.org/drawingml/2006/picture">
+                <pic:pic xmlns:pic="http://schemas.openxmlformats.org/drawingml/2006/picture">
+                  <pic:nvPicPr>
+                    <pic:cNvPr id="19" name="Picture 19"/>
+                    <pic:cNvPicPr/>
+                  </pic:nvPicPr>
+                  <pic:blipFill>
+                    <a:blip r:embed="rId25" cstate="print">
+                      <a:extLst>
+                        <a:ext uri="{28A0092B-C50C-407E-A947-70E740481C1C}">
+                          <a14:useLocalDpi xmlns:a14="http://schemas.microsoft.com/office/drawing/2010/main" val="0"/>
+                        </a:ext>
+                      </a:extLst>
+                    </a:blip>
+                    <a:stretch>
+                      <a:fillRect/>
+                    </a:stretch>
+                  </pic:blipFill>
+                  <pic:spPr>
+                    <a:xfrm>
+                      <a:off x="0" y="0"/>
+                      <a:ext cx="3600000" cy="640800"/>
+                    </a:xfrm>
+                    <a:prstGeom prst="rect">
+                      <a:avLst/>
+                    </a:prstGeom>
+                    <a:effectLst>
+                      <a:innerShdw blurRad="63500" dist="50800" dir="2700000">
+                        <a:prstClr val="black">
+                          <a:alpha val="50000"/>
+                        </a:prstClr>
+                      </a:innerShdw>
+                    </a:effectLst>
+                  </pic:spPr>
+                </pic:pic>
+              </a:graphicData>
+            </a:graphic>
+            <wp14:sizeRelH relativeFrom="margin">
+              <wp14:pctWidth>0</wp14:pctWidth>
+            </wp14:sizeRelH>
+            <wp14:sizeRelV relativeFrom="margin">
+              <wp14:pctHeight>0</wp14:pctHeight>
+            </wp14:sizeRelV>
+          </wp:anchor>
+        </w:drawing>
+      </w:r>
+      <w:r>
+        <w:rPr>
+          <w:lang w:val="en-GB"/>
+        </w:rPr>
+        <w:t xml:space="preserve">On the right we see an example of how this will look in a survey. By clicking on a tab the questions of that group – and only that group – become visible. The survey always opens on the first tab, even when resuming later. </w:t>
+      </w:r>
+    </w:p>
+    <w:p>
+      <w:pPr>
+        <w:rPr>
+          <w:lang w:val="en-GB"/>
+        </w:rPr>
+      </w:pPr>
+      <w:r>
+        <w:rPr>
+          <w:noProof/>
+          <w:lang w:val="en-GB"/>
+        </w:rPr>
+        <w:drawing>
+          <wp:anchor distT="0" distB="0" distL="114300" distR="114300" simplePos="0" relativeHeight="251673600" behindDoc="0" locked="0" layoutInCell="1" allowOverlap="1" wp14:anchorId="79D6CB1E" wp14:editId="5DBD7C52">
+            <wp:simplePos x="0" y="0"/>
+            <wp:positionH relativeFrom="column">
+              <wp:align>right</wp:align>
+            </wp:positionH>
+            <wp:positionV relativeFrom="paragraph">
+              <wp:posOffset>0</wp:posOffset>
+            </wp:positionV>
+            <wp:extent cx="3600000" cy="1630800"/>
+            <wp:effectExtent l="0" t="0" r="635" b="7620"/>
+            <wp:wrapSquare wrapText="bothSides"/>
+            <wp:docPr id="20" name="Picture 20"/>
+            <wp:cNvGraphicFramePr>
+              <a:graphicFrameLocks xmlns:a="http://schemas.openxmlformats.org/drawingml/2006/main" noChangeAspect="1"/>
+            </wp:cNvGraphicFramePr>
+            <a:graphic xmlns:a="http://schemas.openxmlformats.org/drawingml/2006/main">
+              <a:graphicData uri="http://schemas.openxmlformats.org/drawingml/2006/picture">
+                <pic:pic xmlns:pic="http://schemas.openxmlformats.org/drawingml/2006/picture">
+                  <pic:nvPicPr>
+                    <pic:cNvPr id="10" name="Picture 10"/>
+                    <pic:cNvPicPr/>
+                  </pic:nvPicPr>
+                  <pic:blipFill>
+                    <a:blip r:embed="rId14" cstate="print">
+                      <a:extLst>
+                        <a:ext uri="{28A0092B-C50C-407E-A947-70E740481C1C}">
+                          <a14:useLocalDpi xmlns:a14="http://schemas.microsoft.com/office/drawing/2010/main" val="0"/>
+                        </a:ext>
+                      </a:extLst>
+                    </a:blip>
+                    <a:stretch>
+                      <a:fillRect/>
+                    </a:stretch>
+                  </pic:blipFill>
+                  <pic:spPr>
+                    <a:xfrm>
+                      <a:off x="0" y="0"/>
+                      <a:ext cx="3600000" cy="1630800"/>
+                    </a:xfrm>
+                    <a:prstGeom prst="rect">
+                      <a:avLst/>
+                    </a:prstGeom>
+                    <a:effectLst>
+                      <a:innerShdw blurRad="63500" dist="50800" dir="2700000">
+                        <a:prstClr val="black">
+                          <a:alpha val="50000"/>
+                        </a:prstClr>
+                      </a:innerShdw>
+                    </a:effectLst>
+                  </pic:spPr>
+                </pic:pic>
+              </a:graphicData>
+            </a:graphic>
+            <wp14:sizeRelH relativeFrom="margin">
+              <wp14:pctWidth>0</wp14:pctWidth>
+            </wp14:sizeRelH>
+            <wp14:sizeRelV relativeFrom="margin">
+              <wp14:pctHeight>0</wp14:pctHeight>
+            </wp14:sizeRelV>
+          </wp:anchor>
+        </w:drawing>
+      </w:r>
+      <w:r>
+        <w:rPr>
+          <w:lang w:val="en-GB"/>
+        </w:rPr>
+        <w:t xml:space="preserve">This setting has effect only when under </w:t>
+      </w:r>
+      <w:r>
+        <w:rPr>
+          <w:b/>
+          <w:bCs/>
+          <w:lang w:val="en-GB"/>
+        </w:rPr>
+        <w:t>General settings</w:t>
+      </w:r>
+      <w:r>
+        <w:rPr>
+          <w:lang w:val="en-GB"/>
+        </w:rPr>
+        <w:t xml:space="preserve"> of the survey settings the value </w:t>
+      </w:r>
+      <w:r>
+        <w:rPr>
+          <w:b/>
+          <w:bCs/>
+          <w:lang w:val="en-GB"/>
+        </w:rPr>
+        <w:t>Format</w:t>
+      </w:r>
+      <w:r>
+        <w:rPr>
+          <w:lang w:val="en-GB"/>
+        </w:rPr>
+        <w:t xml:space="preserve"> is set to</w:t>
+      </w:r>
+      <w:r>
+        <w:rPr>
+          <w:lang w:val="en-GB"/>
+        </w:rPr>
+        <w:t xml:space="preserve"> </w:t>
+      </w:r>
+      <w:r>
+        <w:rPr>
+          <w:b/>
+          <w:bCs/>
+          <w:lang w:val="en-GB"/>
+        </w:rPr>
+        <w:t>All in one</w:t>
+      </w:r>
+      <w:r>
+        <w:rPr>
+          <w:lang w:val="en-GB"/>
+        </w:rPr>
+        <w:t>.</w:t>
+      </w:r>
+    </w:p>
+    <w:p>
+      <w:pPr>
+        <w:rPr>
+          <w:lang w:val="en-GB"/>
+        </w:rPr>
+      </w:pPr>
+      <w:r>
+        <w:rPr>
+          <w:lang w:val="en-GB"/>
+        </w:rPr>
+        <w:t>Another requirement is that there actually has to be more than one questions group. If there is only one group, no tabs is displayed.</w:t>
+      </w:r>
+    </w:p>
+    <w:p>
+      <w:pPr>
+        <w:pStyle w:val="Heading2"/>
+        <w:rPr>
+          <w:lang w:val="en-GB"/>
+        </w:rPr>
+      </w:pPr>
+      <w:bookmarkStart w:id="12" w:name="_Toc93859620"/>
+      <w:r>
+        <w:rPr>
+          <w:lang w:val="en-GB"/>
+        </w:rPr>
+        <w:t>Hide tip texts – Theme option</w:t>
+      </w:r>
+      <w:bookmarkEnd w:id="12"/>
+    </w:p>
+    <w:p>
+      <w:pPr>
+        <w:rPr>
+          <w:lang w:val="en-GB"/>
+        </w:rPr>
+      </w:pPr>
     </w:p>
     <w:sectPr>
-      <w:headerReference w:type="default" r:id="rId18"/>
-      <w:footerReference w:type="default" r:id="rId19"/>
+      <w:headerReference w:type="default" r:id="rId26"/>
+      <w:footerReference w:type="default" r:id="rId27"/>
       <w:pgSz w:w="11906" w:h="16838"/>
       <w:pgMar w:top="1417" w:right="1417" w:bottom="1417" w:left="1417" w:header="708" w:footer="708" w:gutter="0"/>
       <w:cols w:space="708"/>
@@ -2928,6 +4298,7 @@
     <w:lsdException w:name="HTML Sample" w:semiHidden="1" w:unhideWhenUsed="1"/>
     <w:lsdException w:name="HTML Typewriter" w:semiHidden="1" w:unhideWhenUsed="1"/>
     <w:lsdException w:name="HTML Variable" w:semiHidden="1" w:unhideWhenUsed="1"/>
+    <w:lsdException w:name="Normal Table" w:semiHidden="1" w:unhideWhenUsed="1"/>
     <w:lsdException w:name="annotation subject" w:semiHidden="1" w:unhideWhenUsed="1"/>
     <w:lsdException w:name="No List" w:semiHidden="1" w:unhideWhenUsed="1"/>
     <w:lsdException w:name="Outline List 1" w:semiHidden="1" w:unhideWhenUsed="1"/>
@@ -2974,8 +4345,10 @@
     <w:lsdException w:name="Table Subtle 2" w:semiHidden="1" w:unhideWhenUsed="1"/>
     <w:lsdException w:name="Table Web 1" w:semiHidden="1" w:unhideWhenUsed="1"/>
     <w:lsdException w:name="Table Web 2" w:semiHidden="1" w:unhideWhenUsed="1"/>
+    <w:lsdException w:name="Table Web 3" w:semiHidden="1" w:unhideWhenUsed="1"/>
     <w:lsdException w:name="Balloon Text" w:semiHidden="1" w:unhideWhenUsed="1"/>
     <w:lsdException w:name="Table Grid" w:uiPriority="39"/>
+    <w:lsdException w:name="Table Theme" w:semiHidden="1" w:unhideWhenUsed="1"/>
     <w:lsdException w:name="Placeholder Text" w:semiHidden="1"/>
     <w:lsdException w:name="No Spacing" w:uiPriority="1" w:qFormat="1"/>
     <w:lsdException w:name="Light Shading" w:uiPriority="60"/>
@@ -3494,6 +4867,15 @@
       <w:ind w:left="220"/>
     </w:pPr>
   </w:style>
+  <w:style w:type="paragraph" w:styleId="NoSpacing">
+    <w:name w:val="No Spacing"/>
+    <w:uiPriority w:val="1"/>
+    <w:qFormat/>
+    <w:rsid w:val="00586196"/>
+    <w:pPr>
+      <w:spacing w:after="0" w:line="240" w:lineRule="auto"/>
+    </w:pPr>
+  </w:style>
 </w:styles>
 </file>
 

</xml_diff>

<commit_message>
Select a column in array questions using the `select-all-buttons` class Completed documentation
</commit_message>
<xml_diff>
--- a/docs/gt-basic-manual.docx
+++ b/docs/gt-basic-manual.docx
@@ -24,20 +24,6 @@
     </w:p>
     <w:p>
       <w:pPr>
-        <w:rPr>
-          <w:lang w:val="en-GB"/>
-        </w:rPr>
-      </w:pPr>
-    </w:p>
-    <w:p>
-      <w:pPr>
-        <w:rPr>
-          <w:lang w:val="en-GB"/>
-        </w:rPr>
-      </w:pPr>
-    </w:p>
-    <w:p>
-      <w:pPr>
         <w:pStyle w:val="Title"/>
         <w:jc w:val="center"/>
         <w:rPr>
@@ -72,13 +58,6 @@
     </w:p>
     <w:p>
       <w:pPr>
-        <w:rPr>
-          <w:lang w:val="en-GB"/>
-        </w:rPr>
-      </w:pPr>
-    </w:p>
-    <w:p>
-      <w:pPr>
         <w:jc w:val="center"/>
         <w:rPr>
           <w:sz w:val="28"/>
@@ -94,13 +73,6 @@
         </w:rPr>
         <w:t>22 January 2022</w:t>
       </w:r>
-    </w:p>
-    <w:p>
-      <w:pPr>
-        <w:rPr>
-          <w:lang w:val="en-GB"/>
-        </w:rPr>
-      </w:pPr>
     </w:p>
     <w:p>
       <w:pPr>
@@ -159,7 +131,7 @@
           <w:r>
             <w:fldChar w:fldCharType="separate"/>
           </w:r>
-          <w:hyperlink w:anchor="_Toc93859608" w:history="1">
+          <w:hyperlink w:anchor="_Toc98422391" w:history="1">
             <w:r>
               <w:rPr>
                 <w:rStyle w:val="Hyperlink"/>
@@ -187,7 +159,7 @@
                 <w:noProof/>
                 <w:webHidden/>
               </w:rPr>
-              <w:instrText xml:space="preserve"> PAGEREF _Toc93859608 \h </w:instrText>
+              <w:instrText xml:space="preserve"> PAGEREF _Toc98422391 \h </w:instrText>
             </w:r>
             <w:r>
               <w:rPr>
@@ -207,7 +179,7 @@
                 <w:noProof/>
                 <w:webHidden/>
               </w:rPr>
-              <w:t>3</w:t>
+              <w:t>2</w:t>
             </w:r>
             <w:r>
               <w:rPr>
@@ -228,7 +200,7 @@
               <w:noProof/>
             </w:rPr>
           </w:pPr>
-          <w:hyperlink w:anchor="_Toc93859609" w:history="1">
+          <w:hyperlink w:anchor="_Toc98422392" w:history="1">
             <w:r>
               <w:rPr>
                 <w:rStyle w:val="Hyperlink"/>
@@ -256,7 +228,7 @@
                 <w:noProof/>
                 <w:webHidden/>
               </w:rPr>
-              <w:instrText xml:space="preserve"> PAGEREF _Toc93859609 \h </w:instrText>
+              <w:instrText xml:space="preserve"> PAGEREF _Toc98422392 \h </w:instrText>
             </w:r>
             <w:r>
               <w:rPr>
@@ -276,7 +248,7 @@
                 <w:noProof/>
                 <w:webHidden/>
               </w:rPr>
-              <w:t>3</w:t>
+              <w:t>2</w:t>
             </w:r>
             <w:r>
               <w:rPr>
@@ -297,7 +269,7 @@
               <w:noProof/>
             </w:rPr>
           </w:pPr>
-          <w:hyperlink w:anchor="_Toc93859610" w:history="1">
+          <w:hyperlink w:anchor="_Toc98422393" w:history="1">
             <w:r>
               <w:rPr>
                 <w:rStyle w:val="Hyperlink"/>
@@ -325,7 +297,7 @@
                 <w:noProof/>
                 <w:webHidden/>
               </w:rPr>
-              <w:instrText xml:space="preserve"> PAGEREF _Toc93859610 \h </w:instrText>
+              <w:instrText xml:space="preserve"> PAGEREF _Toc98422393 \h </w:instrText>
             </w:r>
             <w:r>
               <w:rPr>
@@ -345,7 +317,7 @@
                 <w:noProof/>
                 <w:webHidden/>
               </w:rPr>
-              <w:t>4</w:t>
+              <w:t>3</w:t>
             </w:r>
             <w:r>
               <w:rPr>
@@ -366,12 +338,11 @@
               <w:noProof/>
             </w:rPr>
           </w:pPr>
-          <w:hyperlink w:anchor="_Toc93859611" w:history="1">
+          <w:hyperlink w:anchor="_Toc98422394" w:history="1">
             <w:r>
               <w:rPr>
                 <w:rStyle w:val="Hyperlink"/>
                 <w:noProof/>
-                <w:lang w:val="en-GB"/>
               </w:rPr>
               <w:t>Using a preinstalled version</w:t>
             </w:r>
@@ -394,7 +365,7 @@
                 <w:noProof/>
                 <w:webHidden/>
               </w:rPr>
-              <w:instrText xml:space="preserve"> PAGEREF _Toc93859611 \h </w:instrText>
+              <w:instrText xml:space="preserve"> PAGEREF _Toc98422394 \h </w:instrText>
             </w:r>
             <w:r>
               <w:rPr>
@@ -414,7 +385,7 @@
                 <w:noProof/>
                 <w:webHidden/>
               </w:rPr>
-              <w:t>4</w:t>
+              <w:t>3</w:t>
             </w:r>
             <w:r>
               <w:rPr>
@@ -435,12 +406,11 @@
               <w:noProof/>
             </w:rPr>
           </w:pPr>
-          <w:hyperlink w:anchor="_Toc93859612" w:history="1">
+          <w:hyperlink w:anchor="_Toc98422395" w:history="1">
             <w:r>
               <w:rPr>
                 <w:rStyle w:val="Hyperlink"/>
                 <w:noProof/>
-                <w:lang w:val="en-GB"/>
               </w:rPr>
               <w:t>Downloading and importing</w:t>
             </w:r>
@@ -463,7 +433,7 @@
                 <w:noProof/>
                 <w:webHidden/>
               </w:rPr>
-              <w:instrText xml:space="preserve"> PAGEREF _Toc93859612 \h </w:instrText>
+              <w:instrText xml:space="preserve"> PAGEREF _Toc98422395 \h </w:instrText>
             </w:r>
             <w:r>
               <w:rPr>
@@ -483,7 +453,7 @@
                 <w:noProof/>
                 <w:webHidden/>
               </w:rPr>
-              <w:t>4</w:t>
+              <w:t>3</w:t>
             </w:r>
             <w:r>
               <w:rPr>
@@ -504,12 +474,11 @@
               <w:noProof/>
             </w:rPr>
           </w:pPr>
-          <w:hyperlink w:anchor="_Toc93859613" w:history="1">
+          <w:hyperlink w:anchor="_Toc98422396" w:history="1">
             <w:r>
               <w:rPr>
                 <w:rStyle w:val="Hyperlink"/>
                 <w:noProof/>
-                <w:lang w:val="en-GB"/>
               </w:rPr>
               <w:t>Customizing the theme</w:t>
             </w:r>
@@ -532,7 +501,7 @@
                 <w:noProof/>
                 <w:webHidden/>
               </w:rPr>
-              <w:instrText xml:space="preserve"> PAGEREF _Toc93859613 \h </w:instrText>
+              <w:instrText xml:space="preserve"> PAGEREF _Toc98422396 \h </w:instrText>
             </w:r>
             <w:r>
               <w:rPr>
@@ -552,7 +521,7 @@
                 <w:noProof/>
                 <w:webHidden/>
               </w:rPr>
-              <w:t>4</w:t>
+              <w:t>3</w:t>
             </w:r>
             <w:r>
               <w:rPr>
@@ -573,12 +542,11 @@
               <w:noProof/>
             </w:rPr>
           </w:pPr>
-          <w:hyperlink w:anchor="_Toc93859614" w:history="1">
+          <w:hyperlink w:anchor="_Toc98422397" w:history="1">
             <w:r>
               <w:rPr>
                 <w:rStyle w:val="Hyperlink"/>
                 <w:noProof/>
-                <w:lang w:val="en-GB"/>
               </w:rPr>
               <w:t>Using the theme</w:t>
             </w:r>
@@ -601,7 +569,7 @@
                 <w:noProof/>
                 <w:webHidden/>
               </w:rPr>
-              <w:instrText xml:space="preserve"> PAGEREF _Toc93859614 \h </w:instrText>
+              <w:instrText xml:space="preserve"> PAGEREF _Toc98422397 \h </w:instrText>
             </w:r>
             <w:r>
               <w:rPr>
@@ -621,7 +589,7 @@
                 <w:noProof/>
                 <w:webHidden/>
               </w:rPr>
-              <w:t>5</w:t>
+              <w:t>4</w:t>
             </w:r>
             <w:r>
               <w:rPr>
@@ -642,14 +610,14 @@
               <w:noProof/>
             </w:rPr>
           </w:pPr>
-          <w:hyperlink w:anchor="_Toc93859615" w:history="1">
+          <w:hyperlink w:anchor="_Toc98422398" w:history="1">
             <w:r>
               <w:rPr>
                 <w:rStyle w:val="Hyperlink"/>
                 <w:noProof/>
                 <w:lang w:val="en-GB"/>
               </w:rPr>
-              <w:t>Using the extended functionality</w:t>
+              <w:t>Functionality extended by default</w:t>
             </w:r>
             <w:r>
               <w:rPr>
@@ -670,7 +638,7 @@
                 <w:noProof/>
                 <w:webHidden/>
               </w:rPr>
-              <w:instrText xml:space="preserve"> PAGEREF _Toc93859615 \h </w:instrText>
+              <w:instrText xml:space="preserve"> PAGEREF _Toc98422398 \h </w:instrText>
             </w:r>
             <w:r>
               <w:rPr>
@@ -690,7 +658,7 @@
                 <w:noProof/>
                 <w:webHidden/>
               </w:rPr>
-              <w:t>6</w:t>
+              <w:t>5</w:t>
             </w:r>
             <w:r>
               <w:rPr>
@@ -711,14 +679,82 @@
               <w:noProof/>
             </w:rPr>
           </w:pPr>
-          <w:hyperlink w:anchor="_Toc93859616" w:history="1">
+          <w:hyperlink w:anchor="_Toc98422399" w:history="1">
             <w:r>
               <w:rPr>
                 <w:rStyle w:val="Hyperlink"/>
                 <w:noProof/>
+              </w:rPr>
+              <w:t>Saving using GemsTracker</w:t>
+            </w:r>
+            <w:r>
+              <w:rPr>
+                <w:noProof/>
+                <w:webHidden/>
+              </w:rPr>
+              <w:tab/>
+            </w:r>
+            <w:r>
+              <w:rPr>
+                <w:noProof/>
+                <w:webHidden/>
+              </w:rPr>
+              <w:fldChar w:fldCharType="begin"/>
+            </w:r>
+            <w:r>
+              <w:rPr>
+                <w:noProof/>
+                <w:webHidden/>
+              </w:rPr>
+              <w:instrText xml:space="preserve"> PAGEREF _Toc98422399 \h </w:instrText>
+            </w:r>
+            <w:r>
+              <w:rPr>
+                <w:noProof/>
+                <w:webHidden/>
+              </w:rPr>
+            </w:r>
+            <w:r>
+              <w:rPr>
+                <w:noProof/>
+                <w:webHidden/>
+              </w:rPr>
+              <w:fldChar w:fldCharType="separate"/>
+            </w:r>
+            <w:r>
+              <w:rPr>
+                <w:noProof/>
+                <w:webHidden/>
+              </w:rPr>
+              <w:t>5</w:t>
+            </w:r>
+            <w:r>
+              <w:rPr>
+                <w:noProof/>
+                <w:webHidden/>
+              </w:rPr>
+              <w:fldChar w:fldCharType="end"/>
+            </w:r>
+          </w:hyperlink>
+        </w:p>
+        <w:p>
+          <w:pPr>
+            <w:pStyle w:val="TOC1"/>
+            <w:tabs>
+              <w:tab w:val="right" w:leader="dot" w:pos="9062"/>
+            </w:tabs>
+            <w:rPr>
+              <w:noProof/>
+            </w:rPr>
+          </w:pPr>
+          <w:hyperlink w:anchor="_Toc98422400" w:history="1">
+            <w:r>
+              <w:rPr>
+                <w:rStyle w:val="Hyperlink"/>
+                <w:noProof/>
                 <w:lang w:val="en-GB"/>
               </w:rPr>
-              <w:t>Saving using GemsTracker</w:t>
+              <w:t>Functionality extended through “Theme options”</w:t>
             </w:r>
             <w:r>
               <w:rPr>
@@ -739,7 +775,7 @@
                 <w:noProof/>
                 <w:webHidden/>
               </w:rPr>
-              <w:instrText xml:space="preserve"> PAGEREF _Toc93859616 \h </w:instrText>
+              <w:instrText xml:space="preserve"> PAGEREF _Toc98422400 \h </w:instrText>
             </w:r>
             <w:r>
               <w:rPr>
@@ -759,7 +795,7 @@
                 <w:noProof/>
                 <w:webHidden/>
               </w:rPr>
-              <w:t>6</w:t>
+              <w:t>5</w:t>
             </w:r>
             <w:r>
               <w:rPr>
@@ -780,14 +816,13 @@
               <w:noProof/>
             </w:rPr>
           </w:pPr>
-          <w:hyperlink w:anchor="_Toc93859617" w:history="1">
+          <w:hyperlink w:anchor="_Toc98422401" w:history="1">
             <w:r>
               <w:rPr>
                 <w:rStyle w:val="Hyperlink"/>
                 <w:noProof/>
-                <w:lang w:val="en-GB"/>
-              </w:rPr>
-              <w:t>Autosave - Theme option</w:t>
+              </w:rPr>
+              <w:t>Autosave</w:t>
             </w:r>
             <w:r>
               <w:rPr>
@@ -808,7 +843,7 @@
                 <w:noProof/>
                 <w:webHidden/>
               </w:rPr>
-              <w:instrText xml:space="preserve"> PAGEREF _Toc93859617 \h </w:instrText>
+              <w:instrText xml:space="preserve"> PAGEREF _Toc98422401 \h </w:instrText>
             </w:r>
             <w:r>
               <w:rPr>
@@ -828,7 +863,7 @@
                 <w:noProof/>
                 <w:webHidden/>
               </w:rPr>
-              <w:t>6</w:t>
+              <w:t>5</w:t>
             </w:r>
             <w:r>
               <w:rPr>
@@ -849,14 +884,13 @@
               <w:noProof/>
             </w:rPr>
           </w:pPr>
-          <w:hyperlink w:anchor="_Toc93859618" w:history="1">
+          <w:hyperlink w:anchor="_Toc98422402" w:history="1">
             <w:r>
               <w:rPr>
                 <w:rStyle w:val="Hyperlink"/>
                 <w:noProof/>
-                <w:lang w:val="en-GB"/>
-              </w:rPr>
-              <w:t>Yes No Questions–Theme option</w:t>
+              </w:rPr>
+              <w:t>Yes No Questions</w:t>
             </w:r>
             <w:r>
               <w:rPr>
@@ -877,7 +911,7 @@
                 <w:noProof/>
                 <w:webHidden/>
               </w:rPr>
-              <w:instrText xml:space="preserve"> PAGEREF _Toc93859618 \h </w:instrText>
+              <w:instrText xml:space="preserve"> PAGEREF _Toc98422402 \h </w:instrText>
             </w:r>
             <w:r>
               <w:rPr>
@@ -918,14 +952,13 @@
               <w:noProof/>
             </w:rPr>
           </w:pPr>
-          <w:hyperlink w:anchor="_Toc93859619" w:history="1">
+          <w:hyperlink w:anchor="_Toc98422403" w:history="1">
             <w:r>
               <w:rPr>
                 <w:rStyle w:val="Hyperlink"/>
                 <w:noProof/>
-                <w:lang w:val="en-GB"/>
-              </w:rPr>
-              <w:t>Show groups as tabs – Theme option</w:t>
+              </w:rPr>
+              <w:t>Show groups as tab</w:t>
             </w:r>
             <w:r>
               <w:rPr>
@@ -946,7 +979,7 @@
                 <w:noProof/>
                 <w:webHidden/>
               </w:rPr>
-              <w:instrText xml:space="preserve"> PAGEREF _Toc93859619 \h </w:instrText>
+              <w:instrText xml:space="preserve"> PAGEREF _Toc98422403 \h </w:instrText>
             </w:r>
             <w:r>
               <w:rPr>
@@ -966,7 +999,7 @@
                 <w:noProof/>
                 <w:webHidden/>
               </w:rPr>
-              <w:t>7</w:t>
+              <w:t>6</w:t>
             </w:r>
             <w:r>
               <w:rPr>
@@ -987,14 +1020,218 @@
               <w:noProof/>
             </w:rPr>
           </w:pPr>
-          <w:hyperlink w:anchor="_Toc93859620" w:history="1">
+          <w:hyperlink w:anchor="_Toc98422404" w:history="1">
             <w:r>
               <w:rPr>
                 <w:rStyle w:val="Hyperlink"/>
                 <w:noProof/>
+              </w:rPr>
+              <w:t>Hide tip text(s)</w:t>
+            </w:r>
+            <w:r>
+              <w:rPr>
+                <w:noProof/>
+                <w:webHidden/>
+              </w:rPr>
+              <w:tab/>
+            </w:r>
+            <w:r>
+              <w:rPr>
+                <w:noProof/>
+                <w:webHidden/>
+              </w:rPr>
+              <w:fldChar w:fldCharType="begin"/>
+            </w:r>
+            <w:r>
+              <w:rPr>
+                <w:noProof/>
+                <w:webHidden/>
+              </w:rPr>
+              <w:instrText xml:space="preserve"> PAGEREF _Toc98422404 \h </w:instrText>
+            </w:r>
+            <w:r>
+              <w:rPr>
+                <w:noProof/>
+                <w:webHidden/>
+              </w:rPr>
+            </w:r>
+            <w:r>
+              <w:rPr>
+                <w:noProof/>
+                <w:webHidden/>
+              </w:rPr>
+              <w:fldChar w:fldCharType="separate"/>
+            </w:r>
+            <w:r>
+              <w:rPr>
+                <w:noProof/>
+                <w:webHidden/>
+              </w:rPr>
+              <w:t>6</w:t>
+            </w:r>
+            <w:r>
+              <w:rPr>
+                <w:noProof/>
+                <w:webHidden/>
+              </w:rPr>
+              <w:fldChar w:fldCharType="end"/>
+            </w:r>
+          </w:hyperlink>
+        </w:p>
+        <w:p>
+          <w:pPr>
+            <w:pStyle w:val="TOC2"/>
+            <w:tabs>
+              <w:tab w:val="right" w:leader="dot" w:pos="9062"/>
+            </w:tabs>
+            <w:rPr>
+              <w:noProof/>
+            </w:rPr>
+          </w:pPr>
+          <w:hyperlink w:anchor="_Toc98422405" w:history="1">
+            <w:r>
+              <w:rPr>
+                <w:rStyle w:val="Hyperlink"/>
+                <w:noProof/>
+              </w:rPr>
+              <w:t>Hide help text</w:t>
+            </w:r>
+            <w:r>
+              <w:rPr>
+                <w:noProof/>
+                <w:webHidden/>
+              </w:rPr>
+              <w:tab/>
+            </w:r>
+            <w:r>
+              <w:rPr>
+                <w:noProof/>
+                <w:webHidden/>
+              </w:rPr>
+              <w:fldChar w:fldCharType="begin"/>
+            </w:r>
+            <w:r>
+              <w:rPr>
+                <w:noProof/>
+                <w:webHidden/>
+              </w:rPr>
+              <w:instrText xml:space="preserve"> PAGEREF _Toc98422405 \h </w:instrText>
+            </w:r>
+            <w:r>
+              <w:rPr>
+                <w:noProof/>
+                <w:webHidden/>
+              </w:rPr>
+            </w:r>
+            <w:r>
+              <w:rPr>
+                <w:noProof/>
+                <w:webHidden/>
+              </w:rPr>
+              <w:fldChar w:fldCharType="separate"/>
+            </w:r>
+            <w:r>
+              <w:rPr>
+                <w:noProof/>
+                <w:webHidden/>
+              </w:rPr>
+              <w:t>7</w:t>
+            </w:r>
+            <w:r>
+              <w:rPr>
+                <w:noProof/>
+                <w:webHidden/>
+              </w:rPr>
+              <w:fldChar w:fldCharType="end"/>
+            </w:r>
+          </w:hyperlink>
+        </w:p>
+        <w:p>
+          <w:pPr>
+            <w:pStyle w:val="TOC2"/>
+            <w:tabs>
+              <w:tab w:val="right" w:leader="dot" w:pos="9062"/>
+            </w:tabs>
+            <w:rPr>
+              <w:noProof/>
+            </w:rPr>
+          </w:pPr>
+          <w:hyperlink w:anchor="_Toc98422406" w:history="1">
+            <w:r>
+              <w:rPr>
+                <w:rStyle w:val="Hyperlink"/>
+                <w:noProof/>
+              </w:rPr>
+              <w:t>Hide -/- answer options</w:t>
+            </w:r>
+            <w:r>
+              <w:rPr>
+                <w:noProof/>
+                <w:webHidden/>
+              </w:rPr>
+              <w:tab/>
+            </w:r>
+            <w:r>
+              <w:rPr>
+                <w:noProof/>
+                <w:webHidden/>
+              </w:rPr>
+              <w:fldChar w:fldCharType="begin"/>
+            </w:r>
+            <w:r>
+              <w:rPr>
+                <w:noProof/>
+                <w:webHidden/>
+              </w:rPr>
+              <w:instrText xml:space="preserve"> PAGEREF _Toc98422406 \h </w:instrText>
+            </w:r>
+            <w:r>
+              <w:rPr>
+                <w:noProof/>
+                <w:webHidden/>
+              </w:rPr>
+            </w:r>
+            <w:r>
+              <w:rPr>
+                <w:noProof/>
+                <w:webHidden/>
+              </w:rPr>
+              <w:fldChar w:fldCharType="separate"/>
+            </w:r>
+            <w:r>
+              <w:rPr>
+                <w:noProof/>
+                <w:webHidden/>
+              </w:rPr>
+              <w:t>7</w:t>
+            </w:r>
+            <w:r>
+              <w:rPr>
+                <w:noProof/>
+                <w:webHidden/>
+              </w:rPr>
+              <w:fldChar w:fldCharType="end"/>
+            </w:r>
+          </w:hyperlink>
+        </w:p>
+        <w:p>
+          <w:pPr>
+            <w:pStyle w:val="TOC1"/>
+            <w:tabs>
+              <w:tab w:val="right" w:leader="dot" w:pos="9062"/>
+            </w:tabs>
+            <w:rPr>
+              <w:noProof/>
+            </w:rPr>
+          </w:pPr>
+          <w:hyperlink w:anchor="_Toc98422407" w:history="1">
+            <w:r>
+              <w:rPr>
+                <w:rStyle w:val="Hyperlink"/>
+                <w:noProof/>
                 <w:lang w:val="en-GB"/>
               </w:rPr>
-              <w:t>Hide tip texts – Theme option</w:t>
+              <w:t>Functionality extended through “CSS Question classes”</w:t>
             </w:r>
             <w:r>
               <w:rPr>
@@ -1015,7 +1252,7 @@
                 <w:noProof/>
                 <w:webHidden/>
               </w:rPr>
-              <w:instrText xml:space="preserve"> PAGEREF _Toc93859620 \h </w:instrText>
+              <w:instrText xml:space="preserve"> PAGEREF _Toc98422407 \h </w:instrText>
             </w:r>
             <w:r>
               <w:rPr>
@@ -1035,7 +1272,211 @@
                 <w:noProof/>
                 <w:webHidden/>
               </w:rPr>
-              <w:t>7</w:t>
+              <w:t>8</w:t>
+            </w:r>
+            <w:r>
+              <w:rPr>
+                <w:noProof/>
+                <w:webHidden/>
+              </w:rPr>
+              <w:fldChar w:fldCharType="end"/>
+            </w:r>
+          </w:hyperlink>
+        </w:p>
+        <w:p>
+          <w:pPr>
+            <w:pStyle w:val="TOC2"/>
+            <w:tabs>
+              <w:tab w:val="right" w:leader="dot" w:pos="9062"/>
+            </w:tabs>
+            <w:rPr>
+              <w:noProof/>
+            </w:rPr>
+          </w:pPr>
+          <w:hyperlink w:anchor="_Toc98422408" w:history="1">
+            <w:r>
+              <w:rPr>
+                <w:rStyle w:val="Hyperlink"/>
+                <w:noProof/>
+              </w:rPr>
+              <w:t>Array questions</w:t>
+            </w:r>
+            <w:r>
+              <w:rPr>
+                <w:noProof/>
+                <w:webHidden/>
+              </w:rPr>
+              <w:tab/>
+            </w:r>
+            <w:r>
+              <w:rPr>
+                <w:noProof/>
+                <w:webHidden/>
+              </w:rPr>
+              <w:fldChar w:fldCharType="begin"/>
+            </w:r>
+            <w:r>
+              <w:rPr>
+                <w:noProof/>
+                <w:webHidden/>
+              </w:rPr>
+              <w:instrText xml:space="preserve"> PAGEREF _Toc98422408 \h </w:instrText>
+            </w:r>
+            <w:r>
+              <w:rPr>
+                <w:noProof/>
+                <w:webHidden/>
+              </w:rPr>
+            </w:r>
+            <w:r>
+              <w:rPr>
+                <w:noProof/>
+                <w:webHidden/>
+              </w:rPr>
+              <w:fldChar w:fldCharType="separate"/>
+            </w:r>
+            <w:r>
+              <w:rPr>
+                <w:noProof/>
+                <w:webHidden/>
+              </w:rPr>
+              <w:t>8</w:t>
+            </w:r>
+            <w:r>
+              <w:rPr>
+                <w:noProof/>
+                <w:webHidden/>
+              </w:rPr>
+              <w:fldChar w:fldCharType="end"/>
+            </w:r>
+          </w:hyperlink>
+        </w:p>
+        <w:p>
+          <w:pPr>
+            <w:pStyle w:val="TOC2"/>
+            <w:tabs>
+              <w:tab w:val="right" w:leader="dot" w:pos="9062"/>
+            </w:tabs>
+            <w:rPr>
+              <w:noProof/>
+            </w:rPr>
+          </w:pPr>
+          <w:hyperlink w:anchor="_Toc98422409" w:history="1">
+            <w:r>
+              <w:rPr>
+                <w:rStyle w:val="Hyperlink"/>
+                <w:noProof/>
+              </w:rPr>
+              <w:t>Slider questions</w:t>
+            </w:r>
+            <w:r>
+              <w:rPr>
+                <w:noProof/>
+                <w:webHidden/>
+              </w:rPr>
+              <w:tab/>
+            </w:r>
+            <w:r>
+              <w:rPr>
+                <w:noProof/>
+                <w:webHidden/>
+              </w:rPr>
+              <w:fldChar w:fldCharType="begin"/>
+            </w:r>
+            <w:r>
+              <w:rPr>
+                <w:noProof/>
+                <w:webHidden/>
+              </w:rPr>
+              <w:instrText xml:space="preserve"> PAGEREF _Toc98422409 \h </w:instrText>
+            </w:r>
+            <w:r>
+              <w:rPr>
+                <w:noProof/>
+                <w:webHidden/>
+              </w:rPr>
+            </w:r>
+            <w:r>
+              <w:rPr>
+                <w:noProof/>
+                <w:webHidden/>
+              </w:rPr>
+              <w:fldChar w:fldCharType="separate"/>
+            </w:r>
+            <w:r>
+              <w:rPr>
+                <w:noProof/>
+                <w:webHidden/>
+              </w:rPr>
+              <w:t>8</w:t>
+            </w:r>
+            <w:r>
+              <w:rPr>
+                <w:noProof/>
+                <w:webHidden/>
+              </w:rPr>
+              <w:fldChar w:fldCharType="end"/>
+            </w:r>
+          </w:hyperlink>
+        </w:p>
+        <w:p>
+          <w:pPr>
+            <w:pStyle w:val="TOC2"/>
+            <w:tabs>
+              <w:tab w:val="right" w:leader="dot" w:pos="9062"/>
+            </w:tabs>
+            <w:rPr>
+              <w:noProof/>
+            </w:rPr>
+          </w:pPr>
+          <w:hyperlink w:anchor="_Toc98422410" w:history="1">
+            <w:r>
+              <w:rPr>
+                <w:rStyle w:val="Hyperlink"/>
+                <w:noProof/>
+              </w:rPr>
+              <w:t>Yes No Questions</w:t>
+            </w:r>
+            <w:r>
+              <w:rPr>
+                <w:noProof/>
+                <w:webHidden/>
+              </w:rPr>
+              <w:tab/>
+            </w:r>
+            <w:r>
+              <w:rPr>
+                <w:noProof/>
+                <w:webHidden/>
+              </w:rPr>
+              <w:fldChar w:fldCharType="begin"/>
+            </w:r>
+            <w:r>
+              <w:rPr>
+                <w:noProof/>
+                <w:webHidden/>
+              </w:rPr>
+              <w:instrText xml:space="preserve"> PAGEREF _Toc98422410 \h </w:instrText>
+            </w:r>
+            <w:r>
+              <w:rPr>
+                <w:noProof/>
+                <w:webHidden/>
+              </w:rPr>
+            </w:r>
+            <w:r>
+              <w:rPr>
+                <w:noProof/>
+                <w:webHidden/>
+              </w:rPr>
+              <w:fldChar w:fldCharType="separate"/>
+            </w:r>
+            <w:r>
+              <w:rPr>
+                <w:noProof/>
+                <w:webHidden/>
+              </w:rPr>
+              <w:t>8</w:t>
             </w:r>
             <w:r>
               <w:rPr>
@@ -1090,7 +1531,7 @@
           <w:lang w:val="en-GB"/>
         </w:rPr>
       </w:pPr>
-      <w:bookmarkStart w:id="0" w:name="_Toc93859608"/>
+      <w:bookmarkStart w:id="0" w:name="_Toc98422391"/>
       <w:r>
         <w:rPr>
           <w:lang w:val="en-GB"/>
@@ -1110,7 +1551,21 @@
         <w:rPr>
           <w:lang w:val="en-GB"/>
         </w:rPr>
-        <w:t>The gt-basic LimeSurvey 3 GemsTracker integration theme simplifies the use of LimeSurvey 3 and later in conjunction with GemsTracker projects.</w:t>
+        <w:t xml:space="preserve">The </w:t>
+      </w:r>
+      <w:proofErr w:type="spellStart"/>
+      <w:r>
+        <w:rPr>
+          <w:lang w:val="en-GB"/>
+        </w:rPr>
+        <w:t>gt</w:t>
+      </w:r>
+      <w:proofErr w:type="spellEnd"/>
+      <w:r>
+        <w:rPr>
+          <w:lang w:val="en-GB"/>
+        </w:rPr>
+        <w:t>-basic LimeSurvey 3 GemsTracker integration theme simplifies the use of LimeSurvey 3 and later in conjunction with GemsTracker projects.</w:t>
       </w:r>
       <w:r>
         <w:rPr>
@@ -1206,7 +1661,7 @@
           <w:lang w:val="en-GB"/>
         </w:rPr>
       </w:pPr>
-      <w:bookmarkStart w:id="1" w:name="_Toc93859609"/>
+      <w:bookmarkStart w:id="1" w:name="_Toc98422392"/>
       <w:r>
         <w:rPr>
           <w:lang w:val="en-GB"/>
@@ -1225,7 +1680,21 @@
         <w:rPr>
           <w:lang w:val="en-GB"/>
         </w:rPr>
-        <w:t>The gt-basic theme use functionality developed for these  organizations:</w:t>
+        <w:t xml:space="preserve">The </w:t>
+      </w:r>
+      <w:proofErr w:type="spellStart"/>
+      <w:r>
+        <w:rPr>
+          <w:lang w:val="en-GB"/>
+        </w:rPr>
+        <w:t>gt</w:t>
+      </w:r>
+      <w:proofErr w:type="spellEnd"/>
+      <w:r>
+        <w:rPr>
+          <w:lang w:val="en-GB"/>
+        </w:rPr>
+        <w:t>-basic theme use functionality developed for these  organizations:</w:t>
       </w:r>
     </w:p>
     <w:p>
@@ -1299,8 +1768,13 @@
           <w:numId w:val="1"/>
         </w:numPr>
       </w:pPr>
-      <w:r>
-        <w:t>Ipse de Brugge</w:t>
+      <w:proofErr w:type="spellStart"/>
+      <w:r>
+        <w:t>Ipse</w:t>
+      </w:r>
+      <w:proofErr w:type="spellEnd"/>
+      <w:r>
+        <w:t xml:space="preserve"> de Brugge</w:t>
       </w:r>
     </w:p>
     <w:p>
@@ -1311,8 +1785,13 @@
           <w:numId w:val="1"/>
         </w:numPr>
       </w:pPr>
-      <w:r>
-        <w:t>Rijndam Revalidatie</w:t>
+      <w:proofErr w:type="spellStart"/>
+      <w:r>
+        <w:t>Rijndam</w:t>
+      </w:r>
+      <w:proofErr w:type="spellEnd"/>
+      <w:r>
+        <w:t xml:space="preserve"> Revalidatie</w:t>
       </w:r>
     </w:p>
     <w:p>
@@ -1376,13 +1855,27 @@
           <w:lang w:val="en-GB"/>
         </w:rPr>
       </w:pPr>
-      <w:bookmarkStart w:id="2" w:name="_Toc93859610"/>
+      <w:bookmarkStart w:id="2" w:name="_Toc98422393"/>
       <w:r>
         <w:rPr>
           <w:lang w:val="en-GB"/>
         </w:rPr>
         <w:lastRenderedPageBreak/>
-        <w:t>Installing the gt-basic theme</w:t>
+        <w:t xml:space="preserve">Installing the </w:t>
+      </w:r>
+      <w:proofErr w:type="spellStart"/>
+      <w:r>
+        <w:rPr>
+          <w:lang w:val="en-GB"/>
+        </w:rPr>
+        <w:t>gt</w:t>
+      </w:r>
+      <w:proofErr w:type="spellEnd"/>
+      <w:r>
+        <w:rPr>
+          <w:lang w:val="en-GB"/>
+        </w:rPr>
+        <w:t>-basic theme</w:t>
       </w:r>
       <w:bookmarkEnd w:id="2"/>
     </w:p>
@@ -1396,7 +1889,21 @@
         <w:rPr>
           <w:lang w:val="en-GB"/>
         </w:rPr>
-        <w:t>There are two methods to install the gt-basic</w:t>
+        <w:t xml:space="preserve">There are two methods to install the </w:t>
+      </w:r>
+      <w:proofErr w:type="spellStart"/>
+      <w:r>
+        <w:rPr>
+          <w:lang w:val="en-GB"/>
+        </w:rPr>
+        <w:t>gt</w:t>
+      </w:r>
+      <w:proofErr w:type="spellEnd"/>
+      <w:r>
+        <w:rPr>
+          <w:lang w:val="en-GB"/>
+        </w:rPr>
+        <w:t>-basic</w:t>
       </w:r>
       <w:r>
         <w:rPr>
@@ -1414,15 +1921,11 @@
     <w:p>
       <w:pPr>
         <w:pStyle w:val="Heading2"/>
-        <w:rPr>
-          <w:lang w:val="en-GB"/>
-        </w:rPr>
-      </w:pPr>
-      <w:bookmarkStart w:id="3" w:name="_Toc93859611"/>
+      </w:pPr>
+      <w:bookmarkStart w:id="3" w:name="_Toc98422394"/>
       <w:r>
         <w:rPr>
           <w:noProof/>
-          <w:lang w:val="en-GB"/>
         </w:rPr>
         <w:drawing>
           <wp:anchor distT="0" distB="0" distL="114300" distR="114300" simplePos="0" relativeHeight="251659264" behindDoc="0" locked="0" layoutInCell="1" allowOverlap="1" wp14:anchorId="7DDAE8BE" wp14:editId="6E02EB80">
@@ -1488,15 +1991,9 @@
         </w:drawing>
       </w:r>
       <w:r>
-        <w:rPr>
-          <w:lang w:val="en-GB"/>
-        </w:rPr>
         <w:t>Us</w:t>
       </w:r>
       <w:r>
-        <w:rPr>
-          <w:lang w:val="en-GB"/>
-        </w:rPr>
         <w:t>ing a preinstalled version</w:t>
       </w:r>
       <w:bookmarkEnd w:id="3"/>
@@ -1591,22 +2088,13 @@
     <w:p>
       <w:pPr>
         <w:pStyle w:val="Heading2"/>
-        <w:rPr>
-          <w:lang w:val="en-GB"/>
-        </w:rPr>
-      </w:pPr>
-      <w:bookmarkStart w:id="4" w:name="_Toc93859612"/>
-      <w:r>
-        <w:rPr>
-          <w:lang w:val="en-GB"/>
-        </w:rPr>
+      </w:pPr>
+      <w:bookmarkStart w:id="4" w:name="_Toc98422395"/>
+      <w:r>
         <w:t>Downloading and importing</w:t>
       </w:r>
       <w:bookmarkEnd w:id="4"/>
       <w:r>
-        <w:rPr>
-          <w:lang w:val="en-GB"/>
-        </w:rPr>
         <w:t xml:space="preserve"> </w:t>
       </w:r>
     </w:p>
@@ -1778,15 +2266,11 @@
     <w:p>
       <w:pPr>
         <w:pStyle w:val="Heading2"/>
-        <w:rPr>
-          <w:lang w:val="en-GB"/>
-        </w:rPr>
-      </w:pPr>
-      <w:bookmarkStart w:id="5" w:name="_Toc93859613"/>
+      </w:pPr>
+      <w:bookmarkStart w:id="5" w:name="_Toc98422396"/>
       <w:r>
         <w:rPr>
           <w:noProof/>
-          <w:lang w:val="en-GB"/>
         </w:rPr>
         <w:drawing>
           <wp:anchor distT="0" distB="0" distL="114300" distR="114300" simplePos="0" relativeHeight="251660288" behindDoc="0" locked="0" layoutInCell="1" allowOverlap="1" wp14:anchorId="542277C5" wp14:editId="185970DE">
@@ -1852,9 +2336,6 @@
         </w:drawing>
       </w:r>
       <w:r>
-        <w:rPr>
-          <w:lang w:val="en-GB"/>
-        </w:rPr>
         <w:t>Customizing the theme</w:t>
       </w:r>
       <w:bookmarkEnd w:id="5"/>
@@ -2028,7 +2509,14 @@
         <w:rPr>
           <w:lang w:val="en-GB"/>
         </w:rPr>
-        <w:t xml:space="preserve"> options. As you can see we have provided some default logo’s. </w:t>
+        <w:t xml:space="preserve"> options. </w:t>
+      </w:r>
+      <w:r>
+        <w:rPr>
+          <w:lang w:val="en-GB"/>
+        </w:rPr>
+        <w:lastRenderedPageBreak/>
+        <w:t xml:space="preserve">As you can see we have provided some default logo’s. </w:t>
       </w:r>
     </w:p>
     <w:p>
@@ -2042,7 +2530,6 @@
           <w:noProof/>
           <w:lang w:val="en-GB"/>
         </w:rPr>
-        <w:lastRenderedPageBreak/>
         <w:drawing>
           <wp:anchor distT="0" distB="0" distL="114300" distR="114300" simplePos="0" relativeHeight="251662336" behindDoc="0" locked="0" layoutInCell="1" allowOverlap="1" wp14:anchorId="0EFD280C" wp14:editId="0712A78C">
             <wp:simplePos x="901700" y="7099300"/>
@@ -2163,15 +2650,11 @@
     <w:p>
       <w:pPr>
         <w:pStyle w:val="Heading2"/>
-        <w:rPr>
-          <w:lang w:val="en-GB"/>
-        </w:rPr>
-      </w:pPr>
-      <w:bookmarkStart w:id="6" w:name="_Toc93859614"/>
+      </w:pPr>
+      <w:bookmarkStart w:id="6" w:name="_Toc98422397"/>
       <w:r>
         <w:rPr>
           <w:noProof/>
-          <w:lang w:val="en-GB"/>
         </w:rPr>
         <w:drawing>
           <wp:anchor distT="0" distB="0" distL="114300" distR="114300" simplePos="0" relativeHeight="251663360" behindDoc="0" locked="0" layoutInCell="1" allowOverlap="1" wp14:anchorId="5BBD4673" wp14:editId="4D9F386B">
@@ -2237,15 +2720,9 @@
         </w:drawing>
       </w:r>
       <w:r>
-        <w:rPr>
-          <w:lang w:val="en-GB"/>
-        </w:rPr>
         <w:t xml:space="preserve">Using the </w:t>
       </w:r>
       <w:r>
-        <w:rPr>
-          <w:lang w:val="en-GB"/>
-        </w:rPr>
         <w:t>theme</w:t>
       </w:r>
       <w:bookmarkEnd w:id="6"/>
@@ -2538,19 +3015,19 @@
           <w:lang w:val="en-GB"/>
         </w:rPr>
       </w:pPr>
-      <w:bookmarkStart w:id="7" w:name="_Toc93859615"/>
+      <w:bookmarkStart w:id="7" w:name="_Toc98422398"/>
       <w:r>
         <w:rPr>
           <w:lang w:val="en-GB"/>
         </w:rPr>
         <w:lastRenderedPageBreak/>
-        <w:t>Using the e</w:t>
-      </w:r>
-      <w:r>
-        <w:rPr>
-          <w:lang w:val="en-GB"/>
-        </w:rPr>
-        <w:t>xtended function</w:t>
+        <w:t>F</w:t>
+      </w:r>
+      <w:r>
+        <w:rPr>
+          <w:lang w:val="en-GB"/>
+        </w:rPr>
+        <w:t>unction</w:t>
       </w:r>
       <w:r>
         <w:rPr>
@@ -2558,6 +3035,18 @@
         </w:rPr>
         <w:t>ality</w:t>
       </w:r>
+      <w:r>
+        <w:rPr>
+          <w:lang w:val="en-GB"/>
+        </w:rPr>
+        <w:t xml:space="preserve"> </w:t>
+      </w:r>
+      <w:r>
+        <w:rPr>
+          <w:lang w:val="en-GB"/>
+        </w:rPr>
+        <w:t>extended by default</w:t>
+      </w:r>
       <w:bookmarkEnd w:id="7"/>
     </w:p>
     <w:p>
@@ -2570,35 +3059,23 @@
         <w:rPr>
           <w:lang w:val="en-GB"/>
         </w:rPr>
-        <w:t xml:space="preserve">The use of the extended features depends on each feature, but all the </w:t>
-      </w:r>
-      <w:r>
-        <w:rPr>
-          <w:b/>
-          <w:bCs/>
-          <w:lang w:val="en-GB"/>
-        </w:rPr>
-        <w:t>Theme options</w:t>
-      </w:r>
-      <w:r>
-        <w:rPr>
-          <w:lang w:val="en-GB"/>
-        </w:rPr>
-        <w:t xml:space="preserve"> can be set either at the options of the installed theme itself or be overruled at the survey level by overruling the Theme options there.</w:t>
+        <w:t>The use of the extended features depends on each feature</w:t>
+      </w:r>
+      <w:r>
+        <w:rPr>
+          <w:lang w:val="en-GB"/>
+        </w:rPr>
+        <w:t>, but one option is always used by this theme and that is saving and resuming the survey using LimeSurvey.</w:t>
       </w:r>
     </w:p>
     <w:p>
       <w:pPr>
         <w:pStyle w:val="Heading2"/>
-        <w:rPr>
-          <w:lang w:val="en-GB"/>
-        </w:rPr>
-      </w:pPr>
-      <w:bookmarkStart w:id="8" w:name="_Toc93859616"/>
+      </w:pPr>
+      <w:bookmarkStart w:id="8" w:name="_Toc98422399"/>
       <w:r>
         <w:rPr>
           <w:noProof/>
-          <w:lang w:val="en-GB"/>
         </w:rPr>
         <w:drawing>
           <wp:anchor distT="0" distB="0" distL="114300" distR="114300" simplePos="0" relativeHeight="251666432" behindDoc="0" locked="0" layoutInCell="1" allowOverlap="1" wp14:anchorId="666E184B" wp14:editId="2A5B391F">
@@ -2664,9 +3141,6 @@
         </w:drawing>
       </w:r>
       <w:r>
-        <w:rPr>
-          <w:lang w:val="en-GB"/>
-        </w:rPr>
         <w:t>Saving using GemsTracker</w:t>
       </w:r>
       <w:bookmarkEnd w:id="8"/>
@@ -2687,7 +3161,21 @@
         <w:rPr>
           <w:lang w:val="en-GB"/>
         </w:rPr>
-        <w:t xml:space="preserve">function, but the gt-basic theme overrides it’s functionality. Instead of a </w:t>
+        <w:t xml:space="preserve">function, but the </w:t>
+      </w:r>
+      <w:proofErr w:type="spellStart"/>
+      <w:r>
+        <w:rPr>
+          <w:lang w:val="en-GB"/>
+        </w:rPr>
+        <w:t>gt</w:t>
+      </w:r>
+      <w:proofErr w:type="spellEnd"/>
+      <w:r>
+        <w:rPr>
+          <w:lang w:val="en-GB"/>
+        </w:rPr>
+        <w:t xml:space="preserve">-basic theme overrides it’s functionality. Instead of a </w:t>
       </w:r>
       <w:r>
         <w:rPr>
@@ -2852,7 +3340,21 @@
         <w:rPr>
           <w:lang w:val="en-GB"/>
         </w:rPr>
-        <w:t xml:space="preserve">You can turn this on and of by using the </w:t>
+        <w:t xml:space="preserve">You can turn this on and </w:t>
+      </w:r>
+      <w:proofErr w:type="spellStart"/>
+      <w:r>
+        <w:rPr>
+          <w:lang w:val="en-GB"/>
+        </w:rPr>
+        <w:t>of</w:t>
+      </w:r>
+      <w:proofErr w:type="spellEnd"/>
+      <w:r>
+        <w:rPr>
+          <w:lang w:val="en-GB"/>
+        </w:rPr>
+        <w:t xml:space="preserve"> by using the </w:t>
       </w:r>
       <w:r>
         <w:rPr>
@@ -3019,17 +3521,71 @@
     </w:p>
     <w:p>
       <w:pPr>
+        <w:pStyle w:val="Heading1"/>
+        <w:rPr>
+          <w:lang w:val="en-GB"/>
+        </w:rPr>
+      </w:pPr>
+      <w:bookmarkStart w:id="9" w:name="_Toc98422400"/>
+      <w:r>
+        <w:rPr>
+          <w:lang w:val="en-GB"/>
+        </w:rPr>
+        <w:t>F</w:t>
+      </w:r>
+      <w:r>
+        <w:rPr>
+          <w:lang w:val="en-GB"/>
+        </w:rPr>
+        <w:t xml:space="preserve">unctionality </w:t>
+      </w:r>
+      <w:r>
+        <w:rPr>
+          <w:lang w:val="en-GB"/>
+        </w:rPr>
+        <w:t>extended through “Theme options”</w:t>
+      </w:r>
+      <w:bookmarkEnd w:id="9"/>
+    </w:p>
+    <w:p>
+      <w:pPr>
+        <w:rPr>
+          <w:lang w:val="en-GB"/>
+        </w:rPr>
+      </w:pPr>
+      <w:r>
+        <w:rPr>
+          <w:lang w:val="en-GB"/>
+        </w:rPr>
+        <w:t>A</w:t>
+      </w:r>
+      <w:r>
+        <w:rPr>
+          <w:lang w:val="en-GB"/>
+        </w:rPr>
+        <w:t xml:space="preserve">ll the </w:t>
+      </w:r>
+      <w:r>
+        <w:rPr>
+          <w:b/>
+          <w:bCs/>
+          <w:lang w:val="en-GB"/>
+        </w:rPr>
+        <w:t>Theme options</w:t>
+      </w:r>
+      <w:r>
+        <w:rPr>
+          <w:lang w:val="en-GB"/>
+        </w:rPr>
+        <w:t xml:space="preserve"> can be set either at the options of the installed theme itself or be overruled at the survey level by overruling the Theme options there.</w:t>
+      </w:r>
+    </w:p>
+    <w:p>
+      <w:pPr>
         <w:pStyle w:val="Heading2"/>
-        <w:rPr>
-          <w:lang w:val="en-GB"/>
-        </w:rPr>
-      </w:pPr>
-      <w:bookmarkStart w:id="9" w:name="_Toc93859617"/>
-      <w:r>
-        <w:rPr>
-          <w:noProof/>
-          <w:lang w:val="en-GB"/>
-        </w:rPr>
+      </w:pPr>
+      <w:bookmarkStart w:id="10" w:name="_Toc98422401"/>
+      <w:r>
         <w:drawing>
           <wp:anchor distT="0" distB="0" distL="114300" distR="114300" simplePos="0" relativeHeight="251668480" behindDoc="0" locked="0" layoutInCell="1" allowOverlap="1" wp14:anchorId="48100A1D" wp14:editId="2A25E4B0">
             <wp:simplePos x="901700" y="6400800"/>
@@ -3094,12 +3650,9 @@
         </w:drawing>
       </w:r>
       <w:r>
-        <w:rPr>
-          <w:lang w:val="en-GB"/>
-        </w:rPr>
-        <w:t>Autosave - Theme option</w:t>
-      </w:r>
-      <w:bookmarkEnd w:id="9"/>
+        <w:t>Autosave</w:t>
+      </w:r>
+      <w:bookmarkEnd w:id="10"/>
     </w:p>
     <w:p>
       <w:pPr>
@@ -3117,31 +3670,55 @@
         <w:rPr>
           <w:lang w:val="en-GB"/>
         </w:rPr>
-        <w:t xml:space="preserve">allow the setting of autosave. This can be set to every minute, to whenever the user switches a tab or to another application or when the tab is closed. This way the changes of loosing data are minimized. </w:t>
-      </w:r>
-    </w:p>
-    <w:p>
-      <w:pPr>
-        <w:rPr>
-          <w:lang w:val="en-GB"/>
-        </w:rPr>
-      </w:pPr>
+        <w:t xml:space="preserve">allow the setting of autosave. This can be set to every minute, to whenever the user switches a tab or to another application or when the tab is closed. This way the changes of </w:t>
+      </w:r>
+      <w:r>
+        <w:rPr>
+          <w:lang w:val="en-GB"/>
+        </w:rPr>
+        <w:t>losing</w:t>
+      </w:r>
+      <w:r>
+        <w:rPr>
+          <w:lang w:val="en-GB"/>
+        </w:rPr>
+        <w:t xml:space="preserve"> data are minimized.</w:t>
+      </w:r>
+    </w:p>
+    <w:p>
+      <w:pPr>
+        <w:rPr>
+          <w:lang w:val="en-GB"/>
+        </w:rPr>
+      </w:pPr>
+      <w:r>
+        <w:rPr>
+          <w:lang w:val="en-GB"/>
+        </w:rPr>
+        <w:t>Using the every minute setting should be restricted on very busy servers as it may increase the load.</w:t>
+      </w:r>
+    </w:p>
+    <w:p>
+      <w:pPr>
+        <w:pStyle w:val="Heading2"/>
+      </w:pPr>
+      <w:bookmarkStart w:id="11" w:name="_Toc98422402"/>
       <w:r>
         <w:rPr>
           <w:noProof/>
-          <w:lang w:val="en-GB"/>
-        </w:rPr>
+        </w:rPr>
+        <w:lastRenderedPageBreak/>
         <w:drawing>
-          <wp:anchor distT="0" distB="0" distL="114300" distR="114300" simplePos="0" relativeHeight="251669504" behindDoc="0" locked="0" layoutInCell="1" allowOverlap="1" wp14:anchorId="1A49E006" wp14:editId="0AC30B62">
+          <wp:anchor distT="0" distB="0" distL="114300" distR="114300" simplePos="0" relativeHeight="251680768" behindDoc="0" locked="0" layoutInCell="1" allowOverlap="1" wp14:anchorId="5CC59A5B" wp14:editId="080390E6">
             <wp:simplePos x="0" y="0"/>
-            <wp:positionH relativeFrom="column">
-              <wp:posOffset>2654300</wp:posOffset>
+            <wp:positionH relativeFrom="margin">
+              <wp:posOffset>2834005</wp:posOffset>
             </wp:positionH>
             <wp:positionV relativeFrom="paragraph">
-              <wp:posOffset>203200</wp:posOffset>
+              <wp:posOffset>2540</wp:posOffset>
             </wp:positionV>
-            <wp:extent cx="3106420" cy="1137285"/>
-            <wp:effectExtent l="0" t="0" r="0" b="5715"/>
+            <wp:extent cx="2927985" cy="1071245"/>
+            <wp:effectExtent l="0" t="0" r="5715" b="0"/>
             <wp:wrapSquare wrapText="bothSides"/>
             <wp:docPr id="13" name="Picture 13"/>
             <wp:cNvGraphicFramePr>
@@ -3169,7 +3746,7 @@
                   <pic:spPr>
                     <a:xfrm>
                       <a:off x="0" y="0"/>
-                      <a:ext cx="3106420" cy="1137285"/>
+                      <a:ext cx="2927985" cy="1071245"/>
                     </a:xfrm>
                     <a:prstGeom prst="rect">
                       <a:avLst/>
@@ -3195,27 +3772,9 @@
         </w:drawing>
       </w:r>
       <w:r>
-        <w:rPr>
-          <w:lang w:val="en-GB"/>
-        </w:rPr>
-        <w:t>Using the every minute setting should be restricted on very busy servers as it may increase the load.</w:t>
-      </w:r>
-    </w:p>
-    <w:p>
-      <w:pPr>
-        <w:pStyle w:val="Heading2"/>
-        <w:rPr>
-          <w:lang w:val="en-GB"/>
-        </w:rPr>
-      </w:pPr>
-      <w:bookmarkStart w:id="10" w:name="_Toc93859618"/>
-      <w:r>
-        <w:rPr>
-          <w:lang w:val="en-GB"/>
-        </w:rPr>
-        <w:t>Yes No Questions–Theme option</w:t>
-      </w:r>
-      <w:bookmarkEnd w:id="10"/>
+        <w:t>Yes No Questions</w:t>
+      </w:r>
+      <w:bookmarkEnd w:id="11"/>
     </w:p>
     <w:p>
       <w:pPr>
@@ -3301,6 +3860,12 @@
         <w:rPr>
           <w:lang w:val="en-GB"/>
         </w:rPr>
+        <w:t xml:space="preserve"> </w:t>
+      </w:r>
+      <w:r>
+        <w:rPr>
+          <w:lang w:val="en-GB"/>
+        </w:rPr>
         <w:t>Yes No buttons with a selectable circle.</w:t>
       </w:r>
     </w:p>
@@ -3374,7 +3939,6 @@
         <w:rPr>
           <w:lang w:val="en-GB"/>
         </w:rPr>
-        <w:lastRenderedPageBreak/>
         <w:t xml:space="preserve">You can also enable this effect for a single question by setting the </w:t>
       </w:r>
       <w:r>
@@ -3391,11 +3955,19 @@
         </w:rPr>
         <w:t xml:space="preserve"> of that questions to ‘</w:t>
       </w:r>
-      <w:r>
-        <w:rPr>
-          <w:lang w:val="en-GB"/>
-        </w:rPr>
-        <w:t>yesno-show-buttons</w:t>
+      <w:proofErr w:type="spellStart"/>
+      <w:r>
+        <w:rPr>
+          <w:lang w:val="en-GB"/>
+        </w:rPr>
+        <w:t>yesno</w:t>
+      </w:r>
+      <w:proofErr w:type="spellEnd"/>
+      <w:r>
+        <w:rPr>
+          <w:lang w:val="en-GB"/>
+        </w:rPr>
+        <w:t>-show-buttons</w:t>
       </w:r>
       <w:r>
         <w:rPr>
@@ -3407,15 +3979,11 @@
     <w:p>
       <w:pPr>
         <w:pStyle w:val="Heading2"/>
-        <w:rPr>
-          <w:lang w:val="en-GB"/>
-        </w:rPr>
-      </w:pPr>
-      <w:bookmarkStart w:id="11" w:name="_Toc93859619"/>
+      </w:pPr>
+      <w:bookmarkStart w:id="12" w:name="_Toc98422403"/>
       <w:r>
         <w:rPr>
           <w:noProof/>
-          <w:lang w:val="en-GB"/>
         </w:rPr>
         <w:drawing>
           <wp:anchor distT="0" distB="0" distL="114300" distR="114300" simplePos="0" relativeHeight="251670528" behindDoc="0" locked="0" layoutInCell="1" allowOverlap="1" wp14:anchorId="6E922A76" wp14:editId="49574030">
@@ -3481,12 +4049,15 @@
         </w:drawing>
       </w:r>
       <w:r>
-        <w:rPr>
-          <w:lang w:val="en-GB"/>
-        </w:rPr>
-        <w:t>Show groups as tabs – Theme option</w:t>
-      </w:r>
-      <w:bookmarkEnd w:id="11"/>
+        <w:t xml:space="preserve">Show </w:t>
+      </w:r>
+      <w:r>
+        <w:t>groups</w:t>
+      </w:r>
+      <w:r>
+        <w:t xml:space="preserve"> as tab</w:t>
+      </w:r>
+      <w:bookmarkEnd w:id="12"/>
     </w:p>
     <w:p>
       <w:pPr>
@@ -3727,29 +4298,1313 @@
     <w:p>
       <w:pPr>
         <w:pStyle w:val="Heading2"/>
-        <w:rPr>
-          <w:lang w:val="en-GB"/>
-        </w:rPr>
-      </w:pPr>
-      <w:bookmarkStart w:id="12" w:name="_Toc93859620"/>
-      <w:r>
-        <w:rPr>
-          <w:lang w:val="en-GB"/>
-        </w:rPr>
-        <w:t>Hide tip texts – Theme option</w:t>
-      </w:r>
-      <w:bookmarkEnd w:id="12"/>
-    </w:p>
-    <w:p>
-      <w:pPr>
-        <w:rPr>
-          <w:lang w:val="en-GB"/>
-        </w:rPr>
-      </w:pPr>
+      </w:pPr>
+      <w:bookmarkStart w:id="13" w:name="_Toc98422404"/>
+      <w:r>
+        <w:rPr>
+          <w:noProof/>
+        </w:rPr>
+        <w:drawing>
+          <wp:anchor distT="0" distB="0" distL="114300" distR="114300" simplePos="0" relativeHeight="251681792" behindDoc="0" locked="0" layoutInCell="1" allowOverlap="1" wp14:anchorId="05A74106" wp14:editId="06EF5988">
+            <wp:simplePos x="901700" y="7664450"/>
+            <wp:positionH relativeFrom="column">
+              <wp:align>right</wp:align>
+            </wp:positionH>
+            <wp:positionV relativeFrom="paragraph">
+              <wp:posOffset>71755</wp:posOffset>
+            </wp:positionV>
+            <wp:extent cx="2718000" cy="1303200"/>
+            <wp:effectExtent l="0" t="0" r="6350" b="0"/>
+            <wp:wrapSquare wrapText="bothSides"/>
+            <wp:docPr id="27" name="Picture 27"/>
+            <wp:cNvGraphicFramePr>
+              <a:graphicFrameLocks xmlns:a="http://schemas.openxmlformats.org/drawingml/2006/main" noChangeAspect="1"/>
+            </wp:cNvGraphicFramePr>
+            <a:graphic xmlns:a="http://schemas.openxmlformats.org/drawingml/2006/main">
+              <a:graphicData uri="http://schemas.openxmlformats.org/drawingml/2006/picture">
+                <pic:pic xmlns:pic="http://schemas.openxmlformats.org/drawingml/2006/picture">
+                  <pic:nvPicPr>
+                    <pic:cNvPr id="27" name="Picture 27"/>
+                    <pic:cNvPicPr/>
+                  </pic:nvPicPr>
+                  <pic:blipFill>
+                    <a:blip r:embed="rId26">
+                      <a:extLst>
+                        <a:ext uri="{28A0092B-C50C-407E-A947-70E740481C1C}">
+                          <a14:useLocalDpi xmlns:a14="http://schemas.microsoft.com/office/drawing/2010/main" val="0"/>
+                        </a:ext>
+                      </a:extLst>
+                    </a:blip>
+                    <a:stretch>
+                      <a:fillRect/>
+                    </a:stretch>
+                  </pic:blipFill>
+                  <pic:spPr>
+                    <a:xfrm>
+                      <a:off x="0" y="0"/>
+                      <a:ext cx="2718000" cy="1303200"/>
+                    </a:xfrm>
+                    <a:prstGeom prst="rect">
+                      <a:avLst/>
+                    </a:prstGeom>
+                    <a:effectLst>
+                      <a:innerShdw blurRad="63500" dist="50800" dir="2700000">
+                        <a:prstClr val="black">
+                          <a:alpha val="50000"/>
+                        </a:prstClr>
+                      </a:innerShdw>
+                    </a:effectLst>
+                  </pic:spPr>
+                </pic:pic>
+              </a:graphicData>
+            </a:graphic>
+            <wp14:sizeRelH relativeFrom="margin">
+              <wp14:pctWidth>0</wp14:pctWidth>
+            </wp14:sizeRelH>
+            <wp14:sizeRelV relativeFrom="margin">
+              <wp14:pctHeight>0</wp14:pctHeight>
+            </wp14:sizeRelV>
+          </wp:anchor>
+        </w:drawing>
+      </w:r>
+      <w:r>
+        <w:rPr>
+          <w:noProof/>
+        </w:rPr>
+        <w:drawing>
+          <wp:anchor distT="0" distB="0" distL="114300" distR="114300" simplePos="0" relativeHeight="251674624" behindDoc="0" locked="0" layoutInCell="1" allowOverlap="1" wp14:anchorId="160878F2" wp14:editId="4F1BFFE3">
+            <wp:simplePos x="0" y="0"/>
+            <wp:positionH relativeFrom="column">
+              <wp:align>right</wp:align>
+            </wp:positionH>
+            <wp:positionV relativeFrom="page">
+              <wp:posOffset>5358765</wp:posOffset>
+            </wp:positionV>
+            <wp:extent cx="2278800" cy="1090800"/>
+            <wp:effectExtent l="0" t="0" r="7620" b="0"/>
+            <wp:wrapSquare wrapText="bothSides"/>
+            <wp:docPr id="14" name="Picture 14"/>
+            <wp:cNvGraphicFramePr>
+              <a:graphicFrameLocks xmlns:a="http://schemas.openxmlformats.org/drawingml/2006/main" noChangeAspect="1"/>
+            </wp:cNvGraphicFramePr>
+            <a:graphic xmlns:a="http://schemas.openxmlformats.org/drawingml/2006/main">
+              <a:graphicData uri="http://schemas.openxmlformats.org/drawingml/2006/picture">
+                <pic:pic xmlns:pic="http://schemas.openxmlformats.org/drawingml/2006/picture">
+                  <pic:nvPicPr>
+                    <pic:cNvPr id="14" name="Picture 14"/>
+                    <pic:cNvPicPr/>
+                  </pic:nvPicPr>
+                  <pic:blipFill>
+                    <a:blip r:embed="rId26">
+                      <a:extLst>
+                        <a:ext uri="{28A0092B-C50C-407E-A947-70E740481C1C}">
+                          <a14:useLocalDpi xmlns:a14="http://schemas.microsoft.com/office/drawing/2010/main" val="0"/>
+                        </a:ext>
+                      </a:extLst>
+                    </a:blip>
+                    <a:stretch>
+                      <a:fillRect/>
+                    </a:stretch>
+                  </pic:blipFill>
+                  <pic:spPr>
+                    <a:xfrm>
+                      <a:off x="0" y="0"/>
+                      <a:ext cx="2278800" cy="1090800"/>
+                    </a:xfrm>
+                    <a:prstGeom prst="rect">
+                      <a:avLst/>
+                    </a:prstGeom>
+                    <a:effectLst>
+                      <a:innerShdw blurRad="63500" dist="50800" dir="2700000">
+                        <a:prstClr val="black">
+                          <a:alpha val="50000"/>
+                        </a:prstClr>
+                      </a:innerShdw>
+                    </a:effectLst>
+                  </pic:spPr>
+                </pic:pic>
+              </a:graphicData>
+            </a:graphic>
+            <wp14:sizeRelH relativeFrom="margin">
+              <wp14:pctWidth>0</wp14:pctWidth>
+            </wp14:sizeRelH>
+            <wp14:sizeRelV relativeFrom="margin">
+              <wp14:pctHeight>0</wp14:pctHeight>
+            </wp14:sizeRelV>
+          </wp:anchor>
+        </w:drawing>
+      </w:r>
+      <w:r>
+        <w:t>Hide tip text</w:t>
+      </w:r>
+      <w:r>
+        <w:t>(</w:t>
+      </w:r>
+      <w:r>
+        <w:t>s</w:t>
+      </w:r>
+      <w:r>
+        <w:t>)</w:t>
+      </w:r>
+      <w:bookmarkEnd w:id="13"/>
+    </w:p>
+    <w:p>
+      <w:pPr>
+        <w:rPr>
+          <w:lang w:val="en-GB"/>
+        </w:rPr>
+      </w:pPr>
+      <w:r>
+        <w:rPr>
+          <w:lang w:val="en-GB"/>
+        </w:rPr>
+        <w:t>LimeSurvey by default generates tip texts containing information on the possible answers to questions. E.g. maximum and minimum number or date values.</w:t>
+      </w:r>
+    </w:p>
+    <w:p>
+      <w:pPr>
+        <w:rPr>
+          <w:lang w:val="en-GB"/>
+        </w:rPr>
+      </w:pPr>
+      <w:r>
+        <w:rPr>
+          <w:lang w:val="en-GB"/>
+        </w:rPr>
+        <w:t xml:space="preserve">These tips can be turned off at the question level by enabling “Hide tip” in the Display section of the question Edit screen. </w:t>
+      </w:r>
+    </w:p>
+    <w:p>
+      <w:pPr>
+        <w:rPr>
+          <w:lang w:val="en-GB"/>
+        </w:rPr>
+      </w:pPr>
+      <w:r>
+        <w:rPr>
+          <w:noProof/>
+          <w:lang w:val="en-GB"/>
+        </w:rPr>
+        <w:lastRenderedPageBreak/>
+        <w:drawing>
+          <wp:anchor distT="0" distB="0" distL="114300" distR="114300" simplePos="0" relativeHeight="251675648" behindDoc="0" locked="0" layoutInCell="1" allowOverlap="1" wp14:anchorId="59DDB7D7" wp14:editId="716349BA">
+            <wp:simplePos x="0" y="0"/>
+            <wp:positionH relativeFrom="margin">
+              <wp:align>right</wp:align>
+            </wp:positionH>
+            <wp:positionV relativeFrom="paragraph">
+              <wp:posOffset>0</wp:posOffset>
+            </wp:positionV>
+            <wp:extent cx="3432175" cy="1819910"/>
+            <wp:effectExtent l="0" t="0" r="0" b="8890"/>
+            <wp:wrapSquare wrapText="bothSides"/>
+            <wp:docPr id="18" name="Picture 18"/>
+            <wp:cNvGraphicFramePr>
+              <a:graphicFrameLocks xmlns:a="http://schemas.openxmlformats.org/drawingml/2006/main" noChangeAspect="1"/>
+            </wp:cNvGraphicFramePr>
+            <a:graphic xmlns:a="http://schemas.openxmlformats.org/drawingml/2006/main">
+              <a:graphicData uri="http://schemas.openxmlformats.org/drawingml/2006/picture">
+                <pic:pic xmlns:pic="http://schemas.openxmlformats.org/drawingml/2006/picture">
+                  <pic:nvPicPr>
+                    <pic:cNvPr id="18" name="Picture 18"/>
+                    <pic:cNvPicPr/>
+                  </pic:nvPicPr>
+                  <pic:blipFill>
+                    <a:blip r:embed="rId27">
+                      <a:extLst>
+                        <a:ext uri="{28A0092B-C50C-407E-A947-70E740481C1C}">
+                          <a14:useLocalDpi xmlns:a14="http://schemas.microsoft.com/office/drawing/2010/main" val="0"/>
+                        </a:ext>
+                      </a:extLst>
+                    </a:blip>
+                    <a:stretch>
+                      <a:fillRect/>
+                    </a:stretch>
+                  </pic:blipFill>
+                  <pic:spPr>
+                    <a:xfrm>
+                      <a:off x="0" y="0"/>
+                      <a:ext cx="3432175" cy="1819910"/>
+                    </a:xfrm>
+                    <a:prstGeom prst="rect">
+                      <a:avLst/>
+                    </a:prstGeom>
+                    <a:effectLst>
+                      <a:innerShdw blurRad="63500" dist="50800" dir="2700000">
+                        <a:prstClr val="black">
+                          <a:alpha val="50000"/>
+                        </a:prstClr>
+                      </a:innerShdw>
+                    </a:effectLst>
+                  </pic:spPr>
+                </pic:pic>
+              </a:graphicData>
+            </a:graphic>
+            <wp14:sizeRelH relativeFrom="margin">
+              <wp14:pctWidth>0</wp14:pctWidth>
+            </wp14:sizeRelH>
+            <wp14:sizeRelV relativeFrom="margin">
+              <wp14:pctHeight>0</wp14:pctHeight>
+            </wp14:sizeRelV>
+          </wp:anchor>
+        </w:drawing>
+      </w:r>
+      <w:r>
+        <w:rPr>
+          <w:lang w:val="en-GB"/>
+        </w:rPr>
+        <w:t xml:space="preserve">This option allows you to hide all tips for all surveys using the theme </w:t>
+      </w:r>
+      <w:r>
+        <w:rPr>
+          <w:lang w:val="en-GB"/>
+        </w:rPr>
+        <w:t xml:space="preserve">as well as adding an additional option to show the tips only </w:t>
+      </w:r>
+      <w:r>
+        <w:rPr>
+          <w:lang w:val="en-GB"/>
+        </w:rPr>
+        <w:t xml:space="preserve">when the tip icon is clicked. </w:t>
+      </w:r>
+    </w:p>
+    <w:p>
+      <w:pPr>
+        <w:rPr>
+          <w:lang w:val="en-GB"/>
+        </w:rPr>
+      </w:pPr>
+      <w:r>
+        <w:rPr>
+          <w:lang w:val="en-GB"/>
+        </w:rPr>
+        <w:t xml:space="preserve">On the right we see this options, with first a question showing only the </w:t>
+      </w:r>
+      <w:r>
+        <w:rPr>
+          <w:noProof/>
+          <w:lang w:val="en-GB"/>
+        </w:rPr>
+        <w:drawing>
+          <wp:inline distT="0" distB="0" distL="0" distR="0" wp14:anchorId="63DCF1F0" wp14:editId="006CBE75">
+            <wp:extent cx="177809" cy="152408"/>
+            <wp:effectExtent l="0" t="0" r="0" b="0"/>
+            <wp:docPr id="21" name="Picture 21"/>
+            <wp:cNvGraphicFramePr>
+              <a:graphicFrameLocks xmlns:a="http://schemas.openxmlformats.org/drawingml/2006/main" noChangeAspect="1"/>
+            </wp:cNvGraphicFramePr>
+            <a:graphic xmlns:a="http://schemas.openxmlformats.org/drawingml/2006/main">
+              <a:graphicData uri="http://schemas.openxmlformats.org/drawingml/2006/picture">
+                <pic:pic xmlns:pic="http://schemas.openxmlformats.org/drawingml/2006/picture">
+                  <pic:nvPicPr>
+                    <pic:cNvPr id="21" name="Picture 21"/>
+                    <pic:cNvPicPr/>
+                  </pic:nvPicPr>
+                  <pic:blipFill>
+                    <a:blip r:embed="rId28">
+                      <a:extLst>
+                        <a:ext uri="{28A0092B-C50C-407E-A947-70E740481C1C}">
+                          <a14:useLocalDpi xmlns:a14="http://schemas.microsoft.com/office/drawing/2010/main" val="0"/>
+                        </a:ext>
+                      </a:extLst>
+                    </a:blip>
+                    <a:stretch>
+                      <a:fillRect/>
+                    </a:stretch>
+                  </pic:blipFill>
+                  <pic:spPr>
+                    <a:xfrm>
+                      <a:off x="0" y="0"/>
+                      <a:ext cx="177809" cy="152408"/>
+                    </a:xfrm>
+                    <a:prstGeom prst="rect">
+                      <a:avLst/>
+                    </a:prstGeom>
+                  </pic:spPr>
+                </pic:pic>
+              </a:graphicData>
+            </a:graphic>
+          </wp:inline>
+        </w:drawing>
+      </w:r>
+      <w:r>
+        <w:rPr>
+          <w:lang w:val="en-GB"/>
+        </w:rPr>
+        <w:t xml:space="preserve"> information icon. And the tip text after the icon was clicked.</w:t>
+      </w:r>
+    </w:p>
+    <w:p>
+      <w:pPr>
+        <w:rPr>
+          <w:lang w:val="en-GB"/>
+        </w:rPr>
+      </w:pPr>
+      <w:r>
+        <w:rPr>
+          <w:lang w:val="en-GB"/>
+        </w:rPr>
+        <w:t xml:space="preserve">When multiple tips are created the all will be displayed or hidden by clicking on the single </w:t>
+      </w:r>
+      <w:r>
+        <w:rPr>
+          <w:noProof/>
+          <w:lang w:val="en-GB"/>
+        </w:rPr>
+        <w:drawing>
+          <wp:inline distT="0" distB="0" distL="0" distR="0" wp14:anchorId="3F7B3E12" wp14:editId="76091D04">
+            <wp:extent cx="177809" cy="152408"/>
+            <wp:effectExtent l="0" t="0" r="0" b="0"/>
+            <wp:docPr id="25" name="Picture 25"/>
+            <wp:cNvGraphicFramePr>
+              <a:graphicFrameLocks xmlns:a="http://schemas.openxmlformats.org/drawingml/2006/main" noChangeAspect="1"/>
+            </wp:cNvGraphicFramePr>
+            <a:graphic xmlns:a="http://schemas.openxmlformats.org/drawingml/2006/main">
+              <a:graphicData uri="http://schemas.openxmlformats.org/drawingml/2006/picture">
+                <pic:pic xmlns:pic="http://schemas.openxmlformats.org/drawingml/2006/picture">
+                  <pic:nvPicPr>
+                    <pic:cNvPr id="21" name="Picture 21"/>
+                    <pic:cNvPicPr/>
+                  </pic:nvPicPr>
+                  <pic:blipFill>
+                    <a:blip r:embed="rId28">
+                      <a:extLst>
+                        <a:ext uri="{28A0092B-C50C-407E-A947-70E740481C1C}">
+                          <a14:useLocalDpi xmlns:a14="http://schemas.microsoft.com/office/drawing/2010/main" val="0"/>
+                        </a:ext>
+                      </a:extLst>
+                    </a:blip>
+                    <a:stretch>
+                      <a:fillRect/>
+                    </a:stretch>
+                  </pic:blipFill>
+                  <pic:spPr>
+                    <a:xfrm>
+                      <a:off x="0" y="0"/>
+                      <a:ext cx="177809" cy="152408"/>
+                    </a:xfrm>
+                    <a:prstGeom prst="rect">
+                      <a:avLst/>
+                    </a:prstGeom>
+                  </pic:spPr>
+                </pic:pic>
+              </a:graphicData>
+            </a:graphic>
+          </wp:inline>
+        </w:drawing>
+      </w:r>
+      <w:r>
+        <w:rPr>
+          <w:lang w:val="en-GB"/>
+        </w:rPr>
+        <w:t>information icon.</w:t>
+      </w:r>
+    </w:p>
+    <w:p>
+      <w:pPr>
+        <w:pStyle w:val="Heading2"/>
+      </w:pPr>
+      <w:bookmarkStart w:id="14" w:name="_Toc98422405"/>
+      <w:r>
+        <w:rPr>
+          <w:noProof/>
+        </w:rPr>
+        <w:drawing>
+          <wp:anchor distT="0" distB="0" distL="114300" distR="114300" simplePos="0" relativeHeight="251676672" behindDoc="0" locked="0" layoutInCell="1" allowOverlap="1" wp14:anchorId="7352F985" wp14:editId="09C802FF">
+            <wp:simplePos x="0" y="0"/>
+            <wp:positionH relativeFrom="margin">
+              <wp:posOffset>2433955</wp:posOffset>
+            </wp:positionH>
+            <wp:positionV relativeFrom="paragraph">
+              <wp:posOffset>1270</wp:posOffset>
+            </wp:positionV>
+            <wp:extent cx="3317240" cy="749300"/>
+            <wp:effectExtent l="0" t="0" r="0" b="0"/>
+            <wp:wrapSquare wrapText="bothSides"/>
+            <wp:docPr id="22" name="Picture 22"/>
+            <wp:cNvGraphicFramePr>
+              <a:graphicFrameLocks xmlns:a="http://schemas.openxmlformats.org/drawingml/2006/main" noChangeAspect="1"/>
+            </wp:cNvGraphicFramePr>
+            <a:graphic xmlns:a="http://schemas.openxmlformats.org/drawingml/2006/main">
+              <a:graphicData uri="http://schemas.openxmlformats.org/drawingml/2006/picture">
+                <pic:pic xmlns:pic="http://schemas.openxmlformats.org/drawingml/2006/picture">
+                  <pic:nvPicPr>
+                    <pic:cNvPr id="22" name="Picture 22"/>
+                    <pic:cNvPicPr/>
+                  </pic:nvPicPr>
+                  <pic:blipFill>
+                    <a:blip r:embed="rId29">
+                      <a:extLst>
+                        <a:ext uri="{28A0092B-C50C-407E-A947-70E740481C1C}">
+                          <a14:useLocalDpi xmlns:a14="http://schemas.microsoft.com/office/drawing/2010/main" val="0"/>
+                        </a:ext>
+                      </a:extLst>
+                    </a:blip>
+                    <a:stretch>
+                      <a:fillRect/>
+                    </a:stretch>
+                  </pic:blipFill>
+                  <pic:spPr>
+                    <a:xfrm>
+                      <a:off x="0" y="0"/>
+                      <a:ext cx="3317240" cy="749300"/>
+                    </a:xfrm>
+                    <a:prstGeom prst="rect">
+                      <a:avLst/>
+                    </a:prstGeom>
+                    <a:effectLst>
+                      <a:innerShdw blurRad="63500" dist="50800" dir="2700000">
+                        <a:prstClr val="black">
+                          <a:alpha val="50000"/>
+                        </a:prstClr>
+                      </a:innerShdw>
+                    </a:effectLst>
+                  </pic:spPr>
+                </pic:pic>
+              </a:graphicData>
+            </a:graphic>
+            <wp14:sizeRelH relativeFrom="margin">
+              <wp14:pctWidth>0</wp14:pctWidth>
+            </wp14:sizeRelH>
+            <wp14:sizeRelV relativeFrom="margin">
+              <wp14:pctHeight>0</wp14:pctHeight>
+            </wp14:sizeRelV>
+          </wp:anchor>
+        </w:drawing>
+      </w:r>
+      <w:r>
+        <w:t>Hide help text</w:t>
+      </w:r>
+      <w:bookmarkEnd w:id="14"/>
+    </w:p>
+    <w:p>
+      <w:pPr>
+        <w:rPr>
+          <w:lang w:val="en-GB"/>
+        </w:rPr>
+      </w:pPr>
+      <w:r>
+        <w:rPr>
+          <w:lang w:val="en-GB"/>
+        </w:rPr>
+        <w:t>Help texts are not generated by LimeSurvey but created by the survey administrator so the only new options added by th</w:t>
+      </w:r>
+      <w:r>
+        <w:rPr>
+          <w:lang w:val="en-GB"/>
+        </w:rPr>
+        <w:t>is</w:t>
+      </w:r>
+      <w:r>
+        <w:rPr>
+          <w:lang w:val="en-GB"/>
+        </w:rPr>
+        <w:t xml:space="preserve"> theme is </w:t>
+      </w:r>
+      <w:r>
+        <w:rPr>
+          <w:lang w:val="en-GB"/>
+        </w:rPr>
+        <w:t xml:space="preserve">the option to hide the text until the user has clicked on the </w:t>
+      </w:r>
+      <w:r>
+        <w:rPr>
+          <w:noProof/>
+          <w:lang w:val="en-GB"/>
+        </w:rPr>
+        <w:drawing>
+          <wp:inline distT="0" distB="0" distL="0" distR="0" wp14:anchorId="0A076D81" wp14:editId="589D23A9">
+            <wp:extent cx="127007" cy="133357"/>
+            <wp:effectExtent l="0" t="0" r="6350" b="0"/>
+            <wp:docPr id="23" name="Picture 23"/>
+            <wp:cNvGraphicFramePr>
+              <a:graphicFrameLocks xmlns:a="http://schemas.openxmlformats.org/drawingml/2006/main" noChangeAspect="1"/>
+            </wp:cNvGraphicFramePr>
+            <a:graphic xmlns:a="http://schemas.openxmlformats.org/drawingml/2006/main">
+              <a:graphicData uri="http://schemas.openxmlformats.org/drawingml/2006/picture">
+                <pic:pic xmlns:pic="http://schemas.openxmlformats.org/drawingml/2006/picture">
+                  <pic:nvPicPr>
+                    <pic:cNvPr id="23" name="Picture 23"/>
+                    <pic:cNvPicPr/>
+                  </pic:nvPicPr>
+                  <pic:blipFill>
+                    <a:blip r:embed="rId30">
+                      <a:extLst>
+                        <a:ext uri="{28A0092B-C50C-407E-A947-70E740481C1C}">
+                          <a14:useLocalDpi xmlns:a14="http://schemas.microsoft.com/office/drawing/2010/main" val="0"/>
+                        </a:ext>
+                      </a:extLst>
+                    </a:blip>
+                    <a:stretch>
+                      <a:fillRect/>
+                    </a:stretch>
+                  </pic:blipFill>
+                  <pic:spPr>
+                    <a:xfrm>
+                      <a:off x="0" y="0"/>
+                      <a:ext cx="127007" cy="133357"/>
+                    </a:xfrm>
+                    <a:prstGeom prst="rect">
+                      <a:avLst/>
+                    </a:prstGeom>
+                  </pic:spPr>
+                </pic:pic>
+              </a:graphicData>
+            </a:graphic>
+          </wp:inline>
+        </w:drawing>
+      </w:r>
+      <w:r>
+        <w:rPr>
+          <w:lang w:val="en-GB"/>
+        </w:rPr>
+        <w:t xml:space="preserve"> help icon.</w:t>
+      </w:r>
+    </w:p>
+    <w:p>
+      <w:pPr>
+        <w:rPr>
+          <w:lang w:val="en-GB"/>
+        </w:rPr>
+      </w:pPr>
+      <w:r>
+        <w:rPr>
+          <w:noProof/>
+          <w:lang w:val="en-GB"/>
+        </w:rPr>
+        <w:drawing>
+          <wp:anchor distT="0" distB="0" distL="114300" distR="114300" simplePos="0" relativeHeight="251677696" behindDoc="0" locked="0" layoutInCell="1" allowOverlap="1" wp14:anchorId="76C61BCA" wp14:editId="70264448">
+            <wp:simplePos x="0" y="0"/>
+            <wp:positionH relativeFrom="column">
+              <wp:align>right</wp:align>
+            </wp:positionH>
+            <wp:positionV relativeFrom="paragraph">
+              <wp:posOffset>-252095</wp:posOffset>
+            </wp:positionV>
+            <wp:extent cx="1587600" cy="1425600"/>
+            <wp:effectExtent l="0" t="0" r="0" b="3175"/>
+            <wp:wrapSquare wrapText="bothSides"/>
+            <wp:docPr id="24" name="Picture 24"/>
+            <wp:cNvGraphicFramePr>
+              <a:graphicFrameLocks xmlns:a="http://schemas.openxmlformats.org/drawingml/2006/main" noChangeAspect="1"/>
+            </wp:cNvGraphicFramePr>
+            <a:graphic xmlns:a="http://schemas.openxmlformats.org/drawingml/2006/main">
+              <a:graphicData uri="http://schemas.openxmlformats.org/drawingml/2006/picture">
+                <pic:pic xmlns:pic="http://schemas.openxmlformats.org/drawingml/2006/picture">
+                  <pic:nvPicPr>
+                    <pic:cNvPr id="24" name="Picture 24"/>
+                    <pic:cNvPicPr/>
+                  </pic:nvPicPr>
+                  <pic:blipFill>
+                    <a:blip r:embed="rId31">
+                      <a:extLst>
+                        <a:ext uri="{28A0092B-C50C-407E-A947-70E740481C1C}">
+                          <a14:useLocalDpi xmlns:a14="http://schemas.microsoft.com/office/drawing/2010/main" val="0"/>
+                        </a:ext>
+                      </a:extLst>
+                    </a:blip>
+                    <a:stretch>
+                      <a:fillRect/>
+                    </a:stretch>
+                  </pic:blipFill>
+                  <pic:spPr>
+                    <a:xfrm>
+                      <a:off x="0" y="0"/>
+                      <a:ext cx="1587600" cy="1425600"/>
+                    </a:xfrm>
+                    <a:prstGeom prst="rect">
+                      <a:avLst/>
+                    </a:prstGeom>
+                    <a:effectLst>
+                      <a:innerShdw blurRad="63500" dist="50800" dir="2700000">
+                        <a:prstClr val="black">
+                          <a:alpha val="50000"/>
+                        </a:prstClr>
+                      </a:innerShdw>
+                    </a:effectLst>
+                  </pic:spPr>
+                </pic:pic>
+              </a:graphicData>
+            </a:graphic>
+            <wp14:sizeRelH relativeFrom="margin">
+              <wp14:pctWidth>0</wp14:pctWidth>
+            </wp14:sizeRelH>
+            <wp14:sizeRelV relativeFrom="margin">
+              <wp14:pctHeight>0</wp14:pctHeight>
+            </wp14:sizeRelV>
+          </wp:anchor>
+        </w:drawing>
+      </w:r>
+      <w:r>
+        <w:rPr>
+          <w:lang w:val="en-GB"/>
+        </w:rPr>
+        <w:t>The result</w:t>
+      </w:r>
+      <w:r>
+        <w:rPr>
+          <w:lang w:val="en-GB"/>
+        </w:rPr>
+        <w:t>ing output</w:t>
+      </w:r>
+      <w:r>
+        <w:rPr>
+          <w:lang w:val="en-GB"/>
+        </w:rPr>
+        <w:t xml:space="preserve"> </w:t>
+      </w:r>
+      <w:r>
+        <w:rPr>
+          <w:lang w:val="en-GB"/>
+        </w:rPr>
+        <w:t>can be seen on the right</w:t>
+      </w:r>
+      <w:r>
+        <w:rPr>
+          <w:lang w:val="en-GB"/>
+        </w:rPr>
+        <w:t>. In</w:t>
+      </w:r>
+      <w:r>
+        <w:rPr>
+          <w:lang w:val="en-GB"/>
+        </w:rPr>
+        <w:t xml:space="preserve"> this case </w:t>
+      </w:r>
+      <w:r>
+        <w:rPr>
+          <w:lang w:val="en-GB"/>
+        </w:rPr>
+        <w:t>the</w:t>
+      </w:r>
+      <w:r>
+        <w:rPr>
+          <w:lang w:val="en-GB"/>
+        </w:rPr>
+        <w:t xml:space="preserve"> question has both a hidden tip </w:t>
+      </w:r>
+      <w:r>
+        <w:rPr>
+          <w:lang w:val="en-GB"/>
+        </w:rPr>
+        <w:t xml:space="preserve">icon </w:t>
+      </w:r>
+      <w:r>
+        <w:rPr>
+          <w:lang w:val="en-GB"/>
+        </w:rPr>
+        <w:t xml:space="preserve">and </w:t>
+      </w:r>
+      <w:r>
+        <w:rPr>
+          <w:lang w:val="en-GB"/>
+        </w:rPr>
+        <w:t xml:space="preserve">a </w:t>
+      </w:r>
+      <w:r>
+        <w:rPr>
+          <w:lang w:val="en-GB"/>
+        </w:rPr>
+        <w:t>hidden help</w:t>
+      </w:r>
+      <w:r>
+        <w:rPr>
+          <w:lang w:val="en-GB"/>
+        </w:rPr>
+        <w:t xml:space="preserve"> icon</w:t>
+      </w:r>
+      <w:r>
+        <w:rPr>
+          <w:lang w:val="en-GB"/>
+        </w:rPr>
+        <w:t xml:space="preserve">. Both will become visible separately after clicking each and hidden again after being clicked </w:t>
+      </w:r>
+      <w:r>
+        <w:rPr>
+          <w:lang w:val="en-GB"/>
+        </w:rPr>
+        <w:t>a second time</w:t>
+      </w:r>
+      <w:r>
+        <w:rPr>
+          <w:lang w:val="en-GB"/>
+        </w:rPr>
+        <w:t xml:space="preserve">. </w:t>
+      </w:r>
+    </w:p>
+    <w:p>
+      <w:pPr>
+        <w:rPr>
+          <w:lang w:val="en-GB"/>
+        </w:rPr>
+      </w:pPr>
+      <w:r>
+        <w:rPr>
+          <w:lang w:val="en-GB"/>
+        </w:rPr>
+        <w:t>This setting is especially useful for situations where help should be easily at hand for healthcare staff, but where it is also important to keep the survey display as compact as possible.</w:t>
+      </w:r>
+    </w:p>
+    <w:p>
+      <w:pPr>
+        <w:pStyle w:val="Heading2"/>
+      </w:pPr>
+      <w:bookmarkStart w:id="15" w:name="_Toc98422406"/>
+      <w:r>
+        <w:rPr>
+          <w:noProof/>
+        </w:rPr>
+        <w:drawing>
+          <wp:anchor distT="0" distB="0" distL="114300" distR="114300" simplePos="0" relativeHeight="251678720" behindDoc="0" locked="0" layoutInCell="1" allowOverlap="1" wp14:anchorId="28C72FC5" wp14:editId="6EF5537B">
+            <wp:simplePos x="901700" y="4102100"/>
+            <wp:positionH relativeFrom="column">
+              <wp:align>right</wp:align>
+            </wp:positionH>
+            <wp:positionV relativeFrom="paragraph">
+              <wp:posOffset>0</wp:posOffset>
+            </wp:positionV>
+            <wp:extent cx="3499200" cy="990000"/>
+            <wp:effectExtent l="0" t="0" r="6350" b="635"/>
+            <wp:wrapSquare wrapText="bothSides"/>
+            <wp:docPr id="26" name="Picture 26"/>
+            <wp:cNvGraphicFramePr>
+              <a:graphicFrameLocks xmlns:a="http://schemas.openxmlformats.org/drawingml/2006/main" noChangeAspect="1"/>
+            </wp:cNvGraphicFramePr>
+            <a:graphic xmlns:a="http://schemas.openxmlformats.org/drawingml/2006/main">
+              <a:graphicData uri="http://schemas.openxmlformats.org/drawingml/2006/picture">
+                <pic:pic xmlns:pic="http://schemas.openxmlformats.org/drawingml/2006/picture">
+                  <pic:nvPicPr>
+                    <pic:cNvPr id="26" name="Picture 26"/>
+                    <pic:cNvPicPr/>
+                  </pic:nvPicPr>
+                  <pic:blipFill>
+                    <a:blip r:embed="rId32">
+                      <a:extLst>
+                        <a:ext uri="{28A0092B-C50C-407E-A947-70E740481C1C}">
+                          <a14:useLocalDpi xmlns:a14="http://schemas.microsoft.com/office/drawing/2010/main" val="0"/>
+                        </a:ext>
+                      </a:extLst>
+                    </a:blip>
+                    <a:stretch>
+                      <a:fillRect/>
+                    </a:stretch>
+                  </pic:blipFill>
+                  <pic:spPr>
+                    <a:xfrm>
+                      <a:off x="0" y="0"/>
+                      <a:ext cx="3499200" cy="990000"/>
+                    </a:xfrm>
+                    <a:prstGeom prst="rect">
+                      <a:avLst/>
+                    </a:prstGeom>
+                    <a:effectLst>
+                      <a:innerShdw blurRad="63500" dist="50800" dir="2700000">
+                        <a:prstClr val="black">
+                          <a:alpha val="50000"/>
+                        </a:prstClr>
+                      </a:innerShdw>
+                    </a:effectLst>
+                  </pic:spPr>
+                </pic:pic>
+              </a:graphicData>
+            </a:graphic>
+            <wp14:sizeRelH relativeFrom="margin">
+              <wp14:pctWidth>0</wp14:pctWidth>
+            </wp14:sizeRelH>
+            <wp14:sizeRelV relativeFrom="margin">
+              <wp14:pctHeight>0</wp14:pctHeight>
+            </wp14:sizeRelV>
+          </wp:anchor>
+        </w:drawing>
+      </w:r>
+      <w:r>
+        <w:t>Hide -/- answer options</w:t>
+      </w:r>
+      <w:bookmarkEnd w:id="15"/>
+    </w:p>
+    <w:p>
+      <w:pPr>
+        <w:rPr>
+          <w:lang w:val="en-GB"/>
+        </w:rPr>
+      </w:pPr>
+      <w:r>
+        <w:rPr>
+          <w:lang w:val="en-GB"/>
+        </w:rPr>
+        <w:t xml:space="preserve">When a survey has been in use a while, it is common for the sub questions and answer options to change over time. Now LimeSurvey often does allow you to add extra answer options, but when you remove an answer option you also remove the semantic meaning (i.e. is the answer label) which is not desirable. Also removing sub questions is not an option. </w:t>
+      </w:r>
+    </w:p>
+    <w:p>
+      <w:pPr>
+        <w:rPr>
+          <w:lang w:val="en-GB"/>
+        </w:rPr>
+      </w:pPr>
+      <w:r>
+        <w:rPr>
+          <w:lang w:val="en-GB"/>
+        </w:rPr>
+        <w:t>This theme allows you to hide answers and sub questions no longer in use, by prefixing their labels with the text: “-/-“.</w:t>
+      </w:r>
+      <w:r>
+        <w:rPr>
+          <w:lang w:val="en-GB"/>
+        </w:rPr>
+        <w:t xml:space="preserve"> When this option is enabled these options will be hidden.</w:t>
+      </w:r>
+    </w:p>
+    <w:p>
+      <w:pPr>
+        <w:rPr>
+          <w:lang w:val="en-GB"/>
+        </w:rPr>
+      </w:pPr>
+      <w:r>
+        <w:rPr>
+          <w:lang w:val="en-GB"/>
+        </w:rPr>
+        <w:br w:type="page"/>
+      </w:r>
+    </w:p>
+    <w:p>
+      <w:pPr>
+        <w:pStyle w:val="Heading1"/>
+        <w:rPr>
+          <w:lang w:val="en-GB"/>
+        </w:rPr>
+      </w:pPr>
+      <w:bookmarkStart w:id="16" w:name="_Toc98422407"/>
+      <w:r>
+        <w:rPr>
+          <w:noProof/>
+          <w:lang w:val="en-GB"/>
+        </w:rPr>
+        <w:lastRenderedPageBreak/>
+        <w:drawing>
+          <wp:anchor distT="0" distB="0" distL="114300" distR="114300" simplePos="0" relativeHeight="251682816" behindDoc="0" locked="0" layoutInCell="1" allowOverlap="1" wp14:anchorId="5B33350C" wp14:editId="3FD1FFF0">
+            <wp:simplePos x="0" y="0"/>
+            <wp:positionH relativeFrom="column">
+              <wp:posOffset>3083560</wp:posOffset>
+            </wp:positionH>
+            <wp:positionV relativeFrom="paragraph">
+              <wp:posOffset>-7375525</wp:posOffset>
+            </wp:positionV>
+            <wp:extent cx="2678430" cy="3835400"/>
+            <wp:effectExtent l="0" t="0" r="7620" b="0"/>
+            <wp:wrapSquare wrapText="bothSides"/>
+            <wp:docPr id="29" name="Picture 29"/>
+            <wp:cNvGraphicFramePr>
+              <a:graphicFrameLocks xmlns:a="http://schemas.openxmlformats.org/drawingml/2006/main" noChangeAspect="1"/>
+            </wp:cNvGraphicFramePr>
+            <a:graphic xmlns:a="http://schemas.openxmlformats.org/drawingml/2006/main">
+              <a:graphicData uri="http://schemas.openxmlformats.org/drawingml/2006/picture">
+                <pic:pic xmlns:pic="http://schemas.openxmlformats.org/drawingml/2006/picture">
+                  <pic:nvPicPr>
+                    <pic:cNvPr id="29" name="Picture 29"/>
+                    <pic:cNvPicPr/>
+                  </pic:nvPicPr>
+                  <pic:blipFill>
+                    <a:blip r:embed="rId33" cstate="print">
+                      <a:extLst>
+                        <a:ext uri="{28A0092B-C50C-407E-A947-70E740481C1C}">
+                          <a14:useLocalDpi xmlns:a14="http://schemas.microsoft.com/office/drawing/2010/main" val="0"/>
+                        </a:ext>
+                      </a:extLst>
+                    </a:blip>
+                    <a:stretch>
+                      <a:fillRect/>
+                    </a:stretch>
+                  </pic:blipFill>
+                  <pic:spPr>
+                    <a:xfrm>
+                      <a:off x="0" y="0"/>
+                      <a:ext cx="2678430" cy="3835400"/>
+                    </a:xfrm>
+                    <a:prstGeom prst="rect">
+                      <a:avLst/>
+                    </a:prstGeom>
+                    <a:effectLst>
+                      <a:innerShdw blurRad="63500" dist="50800" dir="2700000">
+                        <a:prstClr val="black">
+                          <a:alpha val="50000"/>
+                        </a:prstClr>
+                      </a:innerShdw>
+                    </a:effectLst>
+                  </pic:spPr>
+                </pic:pic>
+              </a:graphicData>
+            </a:graphic>
+            <wp14:sizeRelH relativeFrom="margin">
+              <wp14:pctWidth>0</wp14:pctWidth>
+            </wp14:sizeRelH>
+            <wp14:sizeRelV relativeFrom="margin">
+              <wp14:pctHeight>0</wp14:pctHeight>
+            </wp14:sizeRelV>
+          </wp:anchor>
+        </w:drawing>
+      </w:r>
+      <w:r>
+        <w:rPr>
+          <w:lang w:val="en-GB"/>
+        </w:rPr>
+        <w:t>Functionality extended through “</w:t>
+      </w:r>
+      <w:r>
+        <w:rPr>
+          <w:lang w:val="en-GB"/>
+        </w:rPr>
+        <w:t xml:space="preserve">CSS </w:t>
+      </w:r>
+      <w:r>
+        <w:rPr>
+          <w:lang w:val="en-GB"/>
+        </w:rPr>
+        <w:t>Question</w:t>
+      </w:r>
+      <w:r>
+        <w:rPr>
+          <w:lang w:val="en-GB"/>
+        </w:rPr>
+        <w:t xml:space="preserve"> </w:t>
+      </w:r>
+      <w:r>
+        <w:rPr>
+          <w:lang w:val="en-GB"/>
+        </w:rPr>
+        <w:t>classes</w:t>
+      </w:r>
+      <w:r>
+        <w:rPr>
+          <w:lang w:val="en-GB"/>
+        </w:rPr>
+        <w:t>”</w:t>
+      </w:r>
+      <w:bookmarkEnd w:id="16"/>
+    </w:p>
+    <w:p>
+      <w:pPr>
+        <w:rPr>
+          <w:lang w:val="en-GB"/>
+        </w:rPr>
+      </w:pPr>
+      <w:r>
+        <w:rPr>
+          <w:lang w:val="en-GB"/>
+        </w:rPr>
+        <w:t xml:space="preserve">In LimeSurvey you can add CSS class(es) in the Display options when editing a question. (See the screenshot on the right.) </w:t>
+      </w:r>
+      <w:r>
+        <w:rPr>
+          <w:lang w:val="en-GB"/>
+        </w:rPr>
+        <w:t>This is a mechanism also used to enable functionality, including enabling some theme options for single questions.</w:t>
+      </w:r>
+    </w:p>
+    <w:p>
+      <w:pPr>
+        <w:rPr>
+          <w:lang w:val="en-GB"/>
+        </w:rPr>
+      </w:pPr>
+      <w:r>
+        <w:rPr>
+          <w:lang w:val="en-GB"/>
+        </w:rPr>
+        <w:t>All these options are described at the bottom of the Theme options as well as here.</w:t>
+      </w:r>
+    </w:p>
+    <w:p>
+      <w:pPr>
+        <w:pStyle w:val="Heading2"/>
+      </w:pPr>
+      <w:bookmarkStart w:id="17" w:name="_Toc98422408"/>
+      <w:r>
+        <w:t>Array questions</w:t>
+      </w:r>
+      <w:bookmarkEnd w:id="17"/>
+    </w:p>
+    <w:p>
+      <w:pPr>
+        <w:rPr>
+          <w:lang w:val="en-GB"/>
+        </w:rPr>
+      </w:pPr>
+      <w:r>
+        <w:rPr>
+          <w:lang w:val="en-GB"/>
+        </w:rPr>
+        <w:t xml:space="preserve">The CSS class </w:t>
+      </w:r>
+      <w:r>
+        <w:rPr>
+          <w:b/>
+          <w:bCs/>
+          <w:lang w:val="en-GB"/>
+        </w:rPr>
+        <w:t>hide-marked-options</w:t>
+      </w:r>
+      <w:r>
+        <w:rPr>
+          <w:lang w:val="en-GB"/>
+        </w:rPr>
+        <w:t xml:space="preserve"> </w:t>
+      </w:r>
+      <w:r>
+        <w:rPr>
+          <w:lang w:val="en-GB"/>
+        </w:rPr>
+        <w:t>a</w:t>
+      </w:r>
+      <w:r>
+        <w:rPr>
+          <w:lang w:val="en-GB"/>
+        </w:rPr>
+        <w:t>ctivate</w:t>
+      </w:r>
+      <w:r>
+        <w:rPr>
+          <w:lang w:val="en-GB"/>
+        </w:rPr>
+        <w:t>s</w:t>
+      </w:r>
+      <w:r>
+        <w:rPr>
+          <w:lang w:val="en-GB"/>
+        </w:rPr>
+        <w:t xml:space="preserve"> the hide -/- answer option for a single question</w:t>
+      </w:r>
+      <w:r>
+        <w:rPr>
+          <w:lang w:val="en-GB"/>
+        </w:rPr>
+        <w:t>.</w:t>
+      </w:r>
+    </w:p>
+    <w:p>
+      <w:pPr>
+        <w:rPr>
+          <w:lang w:val="en-GB"/>
+        </w:rPr>
+      </w:pPr>
+      <w:r>
+        <w:rPr>
+          <w:b/>
+          <w:bCs/>
+          <w:lang w:val="en-GB"/>
+        </w:rPr>
+        <w:t>select-all-buttons</w:t>
+      </w:r>
+      <w:r>
+        <w:rPr>
+          <w:lang w:val="en-GB"/>
+        </w:rPr>
+        <w:t xml:space="preserve"> </w:t>
+      </w:r>
+      <w:r>
+        <w:rPr>
+          <w:lang w:val="en-GB"/>
+        </w:rPr>
+        <w:t>a</w:t>
+      </w:r>
+      <w:r>
+        <w:rPr>
+          <w:lang w:val="en-GB"/>
+        </w:rPr>
+        <w:t>dd buttons to set a column to the column headers of the array.</w:t>
+      </w:r>
+    </w:p>
+    <w:p>
+      <w:pPr>
+        <w:pStyle w:val="Heading2"/>
+      </w:pPr>
+      <w:bookmarkStart w:id="18" w:name="_Toc98422409"/>
+      <w:r>
+        <w:t>Slider questions</w:t>
+      </w:r>
+      <w:bookmarkEnd w:id="18"/>
+    </w:p>
+    <w:p>
+      <w:pPr>
+        <w:rPr>
+          <w:lang w:val="en-GB"/>
+        </w:rPr>
+      </w:pPr>
+      <w:r>
+        <w:rPr>
+          <w:lang w:val="en-GB"/>
+        </w:rPr>
+        <w:t xml:space="preserve">Sliders can be set enabled for the Multiple Numeric Question type. </w:t>
+      </w:r>
+    </w:p>
+    <w:p>
+      <w:pPr>
+        <w:rPr>
+          <w:lang w:val="en-GB"/>
+        </w:rPr>
+      </w:pPr>
+      <w:r>
+        <w:rPr>
+          <w:b/>
+          <w:bCs/>
+          <w:lang w:val="en-GB"/>
+        </w:rPr>
+        <w:t>hide-</w:t>
+      </w:r>
+      <w:proofErr w:type="spellStart"/>
+      <w:r>
+        <w:rPr>
+          <w:b/>
+          <w:bCs/>
+          <w:lang w:val="en-GB"/>
+        </w:rPr>
+        <w:t>slidernumber</w:t>
+      </w:r>
+      <w:proofErr w:type="spellEnd"/>
+      <w:r>
+        <w:rPr>
+          <w:lang w:val="en-GB"/>
+        </w:rPr>
+        <w:t xml:space="preserve"> hide the </w:t>
+      </w:r>
+      <w:r>
+        <w:rPr>
+          <w:lang w:val="en-GB"/>
+        </w:rPr>
+        <w:t xml:space="preserve">numeric </w:t>
+      </w:r>
+      <w:r>
+        <w:rPr>
+          <w:lang w:val="en-GB"/>
+        </w:rPr>
+        <w:t>slide</w:t>
+      </w:r>
+      <w:r>
+        <w:rPr>
+          <w:lang w:val="en-GB"/>
+        </w:rPr>
+        <w:t>r</w:t>
+      </w:r>
+      <w:r>
+        <w:rPr>
+          <w:lang w:val="en-GB"/>
+        </w:rPr>
+        <w:t xml:space="preserve"> value</w:t>
+      </w:r>
+      <w:r>
+        <w:rPr>
+          <w:lang w:val="en-GB"/>
+        </w:rPr>
+        <w:t xml:space="preserve"> while answering</w:t>
+      </w:r>
+      <w:r>
+        <w:rPr>
+          <w:lang w:val="en-GB"/>
+        </w:rPr>
+        <w:t>.</w:t>
+      </w:r>
+    </w:p>
+    <w:p>
+      <w:pPr>
+        <w:rPr>
+          <w:lang w:val="en-GB"/>
+        </w:rPr>
+      </w:pPr>
+      <w:r>
+        <w:rPr>
+          <w:b/>
+          <w:bCs/>
+          <w:lang w:val="en-GB"/>
+        </w:rPr>
+        <w:t>hide-untouched</w:t>
+      </w:r>
+      <w:r>
+        <w:rPr>
+          <w:lang w:val="en-GB"/>
+        </w:rPr>
+        <w:t xml:space="preserve"> hide the init</w:t>
+      </w:r>
+      <w:r>
+        <w:rPr>
+          <w:lang w:val="en-GB"/>
+        </w:rPr>
+        <w:t>i</w:t>
+      </w:r>
+      <w:r>
+        <w:rPr>
+          <w:lang w:val="en-GB"/>
+        </w:rPr>
+        <w:t>al slide</w:t>
+      </w:r>
+      <w:r>
+        <w:rPr>
+          <w:lang w:val="en-GB"/>
+        </w:rPr>
+        <w:t>r</w:t>
+      </w:r>
+      <w:r>
+        <w:rPr>
+          <w:lang w:val="en-GB"/>
+        </w:rPr>
+        <w:t xml:space="preserve"> pointer</w:t>
+      </w:r>
+      <w:r>
+        <w:rPr>
+          <w:lang w:val="en-GB"/>
+        </w:rPr>
+        <w:t xml:space="preserve"> position</w:t>
+      </w:r>
+      <w:r>
+        <w:rPr>
+          <w:lang w:val="en-GB"/>
+        </w:rPr>
+        <w:t>.</w:t>
+      </w:r>
+    </w:p>
+    <w:p>
+      <w:pPr>
+        <w:pStyle w:val="Heading2"/>
+      </w:pPr>
+      <w:bookmarkStart w:id="19" w:name="_Toc98422410"/>
+      <w:r>
+        <w:t>Yes No Questions</w:t>
+      </w:r>
+      <w:bookmarkEnd w:id="19"/>
+    </w:p>
+    <w:p>
+      <w:pPr>
+        <w:rPr>
+          <w:lang w:val="en-GB"/>
+        </w:rPr>
+      </w:pPr>
+      <w:proofErr w:type="spellStart"/>
+      <w:r>
+        <w:rPr>
+          <w:b/>
+          <w:bCs/>
+          <w:lang w:val="en-GB"/>
+        </w:rPr>
+        <w:t>yesno</w:t>
+      </w:r>
+      <w:proofErr w:type="spellEnd"/>
+      <w:r>
+        <w:rPr>
+          <w:b/>
+          <w:bCs/>
+          <w:lang w:val="en-GB"/>
+        </w:rPr>
+        <w:t>-show-buttons</w:t>
+      </w:r>
+      <w:r>
+        <w:rPr>
+          <w:lang w:val="en-GB"/>
+        </w:rPr>
+        <w:t xml:space="preserve"> Add to a single Yes No question if to show a selectable circle for a single question.</w:t>
+      </w:r>
     </w:p>
     <w:sectPr>
-      <w:headerReference w:type="default" r:id="rId26"/>
-      <w:footerReference w:type="default" r:id="rId27"/>
+      <w:headerReference w:type="default" r:id="rId34"/>
+      <w:footerReference w:type="default" r:id="rId35"/>
       <w:pgSz w:w="11906" w:h="16838"/>
       <w:pgMar w:top="1417" w:right="1417" w:bottom="1417" w:left="1417" w:header="708" w:footer="708" w:gutter="0"/>
       <w:cols w:space="708"/>
@@ -4604,11 +6459,11 @@
     <w:uiPriority w:val="9"/>
     <w:unhideWhenUsed/>
     <w:qFormat/>
-    <w:rsid w:val="00302656"/>
+    <w:rsid w:val="001C2364"/>
     <w:pPr>
       <w:keepNext/>
       <w:keepLines/>
-      <w:spacing w:before="40" w:after="0"/>
+      <w:spacing w:before="240" w:after="0"/>
       <w:outlineLvl w:val="1"/>
     </w:pPr>
     <w:rPr>
@@ -4616,8 +6471,9 @@
       <w:b/>
       <w:i/>
       <w:color w:val="2F5496" w:themeColor="accent1" w:themeShade="BF"/>
-      <w:sz w:val="28"/>
-      <w:szCs w:val="26"/>
+      <w:sz w:val="32"/>
+      <w:szCs w:val="28"/>
+      <w:lang w:val="en-GB"/>
     </w:rPr>
   </w:style>
   <w:style w:type="character" w:default="1" w:styleId="DefaultParagraphFont">
@@ -4666,14 +6522,15 @@
     <w:basedOn w:val="DefaultParagraphFont"/>
     <w:link w:val="Heading2"/>
     <w:uiPriority w:val="9"/>
-    <w:rsid w:val="00302656"/>
+    <w:rsid w:val="001C2364"/>
     <w:rPr>
       <w:rFonts w:asciiTheme="majorHAnsi" w:eastAsiaTheme="majorEastAsia" w:hAnsiTheme="majorHAnsi" w:cstheme="majorBidi"/>
       <w:b/>
       <w:i/>
       <w:color w:val="2F5496" w:themeColor="accent1" w:themeShade="BF"/>
-      <w:sz w:val="28"/>
-      <w:szCs w:val="26"/>
+      <w:sz w:val="32"/>
+      <w:szCs w:val="28"/>
+      <w:lang w:val="en-GB"/>
     </w:rPr>
   </w:style>
   <w:style w:type="paragraph" w:styleId="Title">

</xml_diff>